<commit_message>
added access controller block testing
</commit_message>
<xml_diff>
--- a/Report/Testing & Results.docx
+++ b/Report/Testing & Results.docx
@@ -735,14 +735,36 @@
                             <w:r>
                               <w:t xml:space="preserve">Figure </w:t>
                             </w:r>
-                            <w:fldSimple w:instr=" SEQ Figure \* ARABIC ">
-                              <w:r>
-                                <w:rPr>
-                                  <w:noProof/>
-                                </w:rPr>
-                                <w:t>1</w:t>
-                              </w:r>
-                            </w:fldSimple>
+                            <w:r>
+                              <w:rPr>
+                                <w:noProof/>
+                              </w:rPr>
+                              <w:fldChar w:fldCharType="begin"/>
+                            </w:r>
+                            <w:r>
+                              <w:rPr>
+                                <w:noProof/>
+                              </w:rPr>
+                              <w:instrText xml:space="preserve"> SEQ Figure \* ARABIC </w:instrText>
+                            </w:r>
+                            <w:r>
+                              <w:rPr>
+                                <w:noProof/>
+                              </w:rPr>
+                              <w:fldChar w:fldCharType="separate"/>
+                            </w:r>
+                            <w:r>
+                              <w:rPr>
+                                <w:noProof/>
+                              </w:rPr>
+                              <w:t>1</w:t>
+                            </w:r>
+                            <w:r>
+                              <w:rPr>
+                                <w:noProof/>
+                              </w:rPr>
+                              <w:fldChar w:fldCharType="end"/>
+                            </w:r>
                             <w:r>
                               <w:t>: A screenshot of the Data Extraction Controller testbench.</w:t>
                             </w:r>
@@ -782,14 +804,36 @@
                       <w:r>
                         <w:t xml:space="preserve">Figure </w:t>
                       </w:r>
-                      <w:fldSimple w:instr=" SEQ Figure \* ARABIC ">
-                        <w:r>
-                          <w:rPr>
-                            <w:noProof/>
-                          </w:rPr>
-                          <w:t>1</w:t>
-                        </w:r>
-                      </w:fldSimple>
+                      <w:r>
+                        <w:rPr>
+                          <w:noProof/>
+                        </w:rPr>
+                        <w:fldChar w:fldCharType="begin"/>
+                      </w:r>
+                      <w:r>
+                        <w:rPr>
+                          <w:noProof/>
+                        </w:rPr>
+                        <w:instrText xml:space="preserve"> SEQ Figure \* ARABIC </w:instrText>
+                      </w:r>
+                      <w:r>
+                        <w:rPr>
+                          <w:noProof/>
+                        </w:rPr>
+                        <w:fldChar w:fldCharType="separate"/>
+                      </w:r>
+                      <w:r>
+                        <w:rPr>
+                          <w:noProof/>
+                        </w:rPr>
+                        <w:t>1</w:t>
+                      </w:r>
+                      <w:r>
+                        <w:rPr>
+                          <w:noProof/>
+                        </w:rPr>
+                        <w:fldChar w:fldCharType="end"/>
+                      </w:r>
                       <w:r>
                         <w:t>: A screenshot of the Data Extraction Controller testbench.</w:t>
                       </w:r>
@@ -1681,14 +1725,36 @@
                             <w:r>
                               <w:t xml:space="preserve">Figure </w:t>
                             </w:r>
-                            <w:fldSimple w:instr=" SEQ Figure \* ARABIC ">
-                              <w:r>
-                                <w:rPr>
-                                  <w:noProof/>
-                                </w:rPr>
-                                <w:t>2</w:t>
-                              </w:r>
-                            </w:fldSimple>
+                            <w:r>
+                              <w:rPr>
+                                <w:noProof/>
+                              </w:rPr>
+                              <w:fldChar w:fldCharType="begin"/>
+                            </w:r>
+                            <w:r>
+                              <w:rPr>
+                                <w:noProof/>
+                              </w:rPr>
+                              <w:instrText xml:space="preserve"> SEQ Figure \* ARABIC </w:instrText>
+                            </w:r>
+                            <w:r>
+                              <w:rPr>
+                                <w:noProof/>
+                              </w:rPr>
+                              <w:fldChar w:fldCharType="separate"/>
+                            </w:r>
+                            <w:r>
+                              <w:rPr>
+                                <w:noProof/>
+                              </w:rPr>
+                              <w:t>2</w:t>
+                            </w:r>
+                            <w:r>
+                              <w:rPr>
+                                <w:noProof/>
+                              </w:rPr>
+                              <w:fldChar w:fldCharType="end"/>
+                            </w:r>
                             <w:r>
                               <w:t>:</w:t>
                             </w:r>
@@ -1723,14 +1789,36 @@
                       <w:r>
                         <w:t xml:space="preserve">Figure </w:t>
                       </w:r>
-                      <w:fldSimple w:instr=" SEQ Figure \* ARABIC ">
-                        <w:r>
-                          <w:rPr>
-                            <w:noProof/>
-                          </w:rPr>
-                          <w:t>2</w:t>
-                        </w:r>
-                      </w:fldSimple>
+                      <w:r>
+                        <w:rPr>
+                          <w:noProof/>
+                        </w:rPr>
+                        <w:fldChar w:fldCharType="begin"/>
+                      </w:r>
+                      <w:r>
+                        <w:rPr>
+                          <w:noProof/>
+                        </w:rPr>
+                        <w:instrText xml:space="preserve"> SEQ Figure \* ARABIC </w:instrText>
+                      </w:r>
+                      <w:r>
+                        <w:rPr>
+                          <w:noProof/>
+                        </w:rPr>
+                        <w:fldChar w:fldCharType="separate"/>
+                      </w:r>
+                      <w:r>
+                        <w:rPr>
+                          <w:noProof/>
+                        </w:rPr>
+                        <w:t>2</w:t>
+                      </w:r>
+                      <w:r>
+                        <w:rPr>
+                          <w:noProof/>
+                        </w:rPr>
+                        <w:fldChar w:fldCharType="end"/>
+                      </w:r>
                       <w:r>
                         <w:t>:</w:t>
                       </w:r>
@@ -1890,19 +1978,7 @@
         <w:rPr>
           <w:rFonts w:ascii="Calibri" w:eastAsiaTheme="minorEastAsia" w:hAnsi="Calibri" w:cs="Calibri"/>
         </w:rPr>
-        <w:t xml:space="preserve">For a complete set of screenshots for this testbench see Appendix </w:t>
-      </w:r>
-      <w:r>
-        <w:rPr>
-          <w:rFonts w:ascii="Calibri" w:eastAsiaTheme="minorEastAsia" w:hAnsi="Calibri" w:cs="Calibri"/>
-        </w:rPr>
-        <w:t>B</w:t>
-      </w:r>
-      <w:r>
-        <w:rPr>
-          <w:rFonts w:ascii="Calibri" w:eastAsiaTheme="minorEastAsia" w:hAnsi="Calibri" w:cs="Calibri"/>
-        </w:rPr>
-        <w:t>.</w:t>
+        <w:t>For a complete set of screenshots for this testbench see Appendix B.</w:t>
       </w:r>
     </w:p>
     <w:p>
@@ -2754,14 +2830,36 @@
                             <w:r>
                               <w:t xml:space="preserve">Figure </w:t>
                             </w:r>
-                            <w:fldSimple w:instr=" SEQ Figure \* ARABIC ">
-                              <w:r>
-                                <w:rPr>
-                                  <w:noProof/>
-                                </w:rPr>
-                                <w:t>3</w:t>
-                              </w:r>
-                            </w:fldSimple>
+                            <w:r>
+                              <w:rPr>
+                                <w:noProof/>
+                              </w:rPr>
+                              <w:fldChar w:fldCharType="begin"/>
+                            </w:r>
+                            <w:r>
+                              <w:rPr>
+                                <w:noProof/>
+                              </w:rPr>
+                              <w:instrText xml:space="preserve"> SEQ Figure \* ARABIC </w:instrText>
+                            </w:r>
+                            <w:r>
+                              <w:rPr>
+                                <w:noProof/>
+                              </w:rPr>
+                              <w:fldChar w:fldCharType="separate"/>
+                            </w:r>
+                            <w:r>
+                              <w:rPr>
+                                <w:noProof/>
+                              </w:rPr>
+                              <w:t>3</w:t>
+                            </w:r>
+                            <w:r>
+                              <w:rPr>
+                                <w:noProof/>
+                              </w:rPr>
+                              <w:fldChar w:fldCharType="end"/>
+                            </w:r>
                           </w:p>
                         </w:txbxContent>
                       </wps:txbx>
@@ -2793,14 +2891,36 @@
                       <w:r>
                         <w:t xml:space="preserve">Figure </w:t>
                       </w:r>
-                      <w:fldSimple w:instr=" SEQ Figure \* ARABIC ">
-                        <w:r>
-                          <w:rPr>
-                            <w:noProof/>
-                          </w:rPr>
-                          <w:t>3</w:t>
-                        </w:r>
-                      </w:fldSimple>
+                      <w:r>
+                        <w:rPr>
+                          <w:noProof/>
+                        </w:rPr>
+                        <w:fldChar w:fldCharType="begin"/>
+                      </w:r>
+                      <w:r>
+                        <w:rPr>
+                          <w:noProof/>
+                        </w:rPr>
+                        <w:instrText xml:space="preserve"> SEQ Figure \* ARABIC </w:instrText>
+                      </w:r>
+                      <w:r>
+                        <w:rPr>
+                          <w:noProof/>
+                        </w:rPr>
+                        <w:fldChar w:fldCharType="separate"/>
+                      </w:r>
+                      <w:r>
+                        <w:rPr>
+                          <w:noProof/>
+                        </w:rPr>
+                        <w:t>3</w:t>
+                      </w:r>
+                      <w:r>
+                        <w:rPr>
+                          <w:noProof/>
+                        </w:rPr>
+                        <w:fldChar w:fldCharType="end"/>
+                      </w:r>
                     </w:p>
                   </w:txbxContent>
                 </v:textbox>
@@ -2955,14 +3075,36 @@
                             <w:r>
                               <w:t xml:space="preserve">Figure </w:t>
                             </w:r>
-                            <w:fldSimple w:instr=" SEQ Figure \* ARABIC ">
-                              <w:r>
-                                <w:rPr>
-                                  <w:noProof/>
-                                </w:rPr>
-                                <w:t>4</w:t>
-                              </w:r>
-                            </w:fldSimple>
+                            <w:r>
+                              <w:rPr>
+                                <w:noProof/>
+                              </w:rPr>
+                              <w:fldChar w:fldCharType="begin"/>
+                            </w:r>
+                            <w:r>
+                              <w:rPr>
+                                <w:noProof/>
+                              </w:rPr>
+                              <w:instrText xml:space="preserve"> SEQ Figure \* ARABIC </w:instrText>
+                            </w:r>
+                            <w:r>
+                              <w:rPr>
+                                <w:noProof/>
+                              </w:rPr>
+                              <w:fldChar w:fldCharType="separate"/>
+                            </w:r>
+                            <w:r>
+                              <w:rPr>
+                                <w:noProof/>
+                              </w:rPr>
+                              <w:t>4</w:t>
+                            </w:r>
+                            <w:r>
+                              <w:rPr>
+                                <w:noProof/>
+                              </w:rPr>
+                              <w:fldChar w:fldCharType="end"/>
+                            </w:r>
                           </w:p>
                         </w:txbxContent>
                       </wps:txbx>
@@ -2994,14 +3136,36 @@
                       <w:r>
                         <w:t xml:space="preserve">Figure </w:t>
                       </w:r>
-                      <w:fldSimple w:instr=" SEQ Figure \* ARABIC ">
-                        <w:r>
-                          <w:rPr>
-                            <w:noProof/>
-                          </w:rPr>
-                          <w:t>4</w:t>
-                        </w:r>
-                      </w:fldSimple>
+                      <w:r>
+                        <w:rPr>
+                          <w:noProof/>
+                        </w:rPr>
+                        <w:fldChar w:fldCharType="begin"/>
+                      </w:r>
+                      <w:r>
+                        <w:rPr>
+                          <w:noProof/>
+                        </w:rPr>
+                        <w:instrText xml:space="preserve"> SEQ Figure \* ARABIC </w:instrText>
+                      </w:r>
+                      <w:r>
+                        <w:rPr>
+                          <w:noProof/>
+                        </w:rPr>
+                        <w:fldChar w:fldCharType="separate"/>
+                      </w:r>
+                      <w:r>
+                        <w:rPr>
+                          <w:noProof/>
+                        </w:rPr>
+                        <w:t>4</w:t>
+                      </w:r>
+                      <w:r>
+                        <w:rPr>
+                          <w:noProof/>
+                        </w:rPr>
+                        <w:fldChar w:fldCharType="end"/>
+                      </w:r>
                     </w:p>
                   </w:txbxContent>
                 </v:textbox>
@@ -3146,19 +3310,7 @@
         <w:rPr>
           <w:rFonts w:ascii="Calibri" w:eastAsiaTheme="minorEastAsia" w:hAnsi="Calibri" w:cs="Calibri"/>
         </w:rPr>
-        <w:t xml:space="preserve">For a complete set of screenshots for this testbench see Appendix </w:t>
-      </w:r>
-      <w:r>
-        <w:rPr>
-          <w:rFonts w:ascii="Calibri" w:eastAsiaTheme="minorEastAsia" w:hAnsi="Calibri" w:cs="Calibri"/>
-        </w:rPr>
-        <w:t>C</w:t>
-      </w:r>
-      <w:r>
-        <w:rPr>
-          <w:rFonts w:ascii="Calibri" w:eastAsiaTheme="minorEastAsia" w:hAnsi="Calibri" w:cs="Calibri"/>
-        </w:rPr>
-        <w:t>.</w:t>
+        <w:t>For a complete set of screenshots for this testbench see Appendix C.</w:t>
       </w:r>
     </w:p>
     <w:p>
@@ -3649,14 +3801,36 @@
                             <w:r>
                               <w:t xml:space="preserve">Figure </w:t>
                             </w:r>
-                            <w:fldSimple w:instr=" SEQ Figure \* ARABIC ">
-                              <w:r>
-                                <w:rPr>
-                                  <w:noProof/>
-                                </w:rPr>
-                                <w:t>5</w:t>
-                              </w:r>
-                            </w:fldSimple>
+                            <w:r>
+                              <w:rPr>
+                                <w:noProof/>
+                              </w:rPr>
+                              <w:fldChar w:fldCharType="begin"/>
+                            </w:r>
+                            <w:r>
+                              <w:rPr>
+                                <w:noProof/>
+                              </w:rPr>
+                              <w:instrText xml:space="preserve"> SEQ Figure \* ARABIC </w:instrText>
+                            </w:r>
+                            <w:r>
+                              <w:rPr>
+                                <w:noProof/>
+                              </w:rPr>
+                              <w:fldChar w:fldCharType="separate"/>
+                            </w:r>
+                            <w:r>
+                              <w:rPr>
+                                <w:noProof/>
+                              </w:rPr>
+                              <w:t>5</w:t>
+                            </w:r>
+                            <w:r>
+                              <w:rPr>
+                                <w:noProof/>
+                              </w:rPr>
+                              <w:fldChar w:fldCharType="end"/>
+                            </w:r>
                           </w:p>
                         </w:txbxContent>
                       </wps:txbx>
@@ -3688,14 +3862,36 @@
                       <w:r>
                         <w:t xml:space="preserve">Figure </w:t>
                       </w:r>
-                      <w:fldSimple w:instr=" SEQ Figure \* ARABIC ">
-                        <w:r>
-                          <w:rPr>
-                            <w:noProof/>
-                          </w:rPr>
-                          <w:t>5</w:t>
-                        </w:r>
-                      </w:fldSimple>
+                      <w:r>
+                        <w:rPr>
+                          <w:noProof/>
+                        </w:rPr>
+                        <w:fldChar w:fldCharType="begin"/>
+                      </w:r>
+                      <w:r>
+                        <w:rPr>
+                          <w:noProof/>
+                        </w:rPr>
+                        <w:instrText xml:space="preserve"> SEQ Figure \* ARABIC </w:instrText>
+                      </w:r>
+                      <w:r>
+                        <w:rPr>
+                          <w:noProof/>
+                        </w:rPr>
+                        <w:fldChar w:fldCharType="separate"/>
+                      </w:r>
+                      <w:r>
+                        <w:rPr>
+                          <w:noProof/>
+                        </w:rPr>
+                        <w:t>5</w:t>
+                      </w:r>
+                      <w:r>
+                        <w:rPr>
+                          <w:noProof/>
+                        </w:rPr>
+                        <w:fldChar w:fldCharType="end"/>
+                      </w:r>
                     </w:p>
                   </w:txbxContent>
                 </v:textbox>
@@ -3803,19 +3999,7 @@
         <w:rPr>
           <w:rFonts w:ascii="Calibri" w:eastAsiaTheme="minorEastAsia" w:hAnsi="Calibri" w:cs="Calibri"/>
         </w:rPr>
-        <w:t xml:space="preserve">For a complete set of screenshots for this testbench see Appendix </w:t>
-      </w:r>
-      <w:r>
-        <w:rPr>
-          <w:rFonts w:ascii="Calibri" w:eastAsiaTheme="minorEastAsia" w:hAnsi="Calibri" w:cs="Calibri"/>
-        </w:rPr>
-        <w:t>D</w:t>
-      </w:r>
-      <w:r>
-        <w:rPr>
-          <w:rFonts w:ascii="Calibri" w:eastAsiaTheme="minorEastAsia" w:hAnsi="Calibri" w:cs="Calibri"/>
-        </w:rPr>
-        <w:t>.</w:t>
+        <w:t>For a complete set of screenshots for this testbench see Appendix D.</w:t>
       </w:r>
     </w:p>
     <w:p/>
@@ -3826,6 +4010,7 @@
           <w:b/>
         </w:rPr>
       </w:pPr>
+      <w:bookmarkStart w:id="0" w:name="_Hlk8916667"/>
       <w:r>
         <w:rPr>
           <w:b/>
@@ -3874,6 +4059,7 @@
             </w:tcMar>
             <w:hideMark/>
           </w:tcPr>
+          <w:bookmarkEnd w:id="0"/>
           <w:p>
             <w:pPr>
               <w:spacing w:after="0" w:line="240" w:lineRule="auto"/>
@@ -4369,7 +4555,37 @@
                 <w:rFonts w:ascii="Calibri" w:eastAsia="Times New Roman" w:hAnsi="Calibri" w:cs="Calibri"/>
                 <w:lang w:eastAsia="en-GB"/>
               </w:rPr>
-              <w:t xml:space="preserve"> has to generate a pulse on the correct line. If r2sIMU(1) signals that it is ready to send data, </w:t>
+              <w:t xml:space="preserve"> </w:t>
+            </w:r>
+            <w:r>
+              <w:rPr>
+                <w:rFonts w:ascii="Calibri" w:eastAsia="Times New Roman" w:hAnsi="Calibri" w:cs="Calibri"/>
+                <w:lang w:eastAsia="en-GB"/>
+              </w:rPr>
+              <w:t xml:space="preserve">output </w:t>
+            </w:r>
+            <w:r>
+              <w:rPr>
+                <w:rFonts w:ascii="Calibri" w:eastAsia="Times New Roman" w:hAnsi="Calibri" w:cs="Calibri"/>
+                <w:lang w:eastAsia="en-GB"/>
+              </w:rPr>
+              <w:t>has to generate a pulse on the correct line. If r2</w:t>
+            </w:r>
+            <w:proofErr w:type="gramStart"/>
+            <w:r>
+              <w:rPr>
+                <w:rFonts w:ascii="Calibri" w:eastAsia="Times New Roman" w:hAnsi="Calibri" w:cs="Calibri"/>
+                <w:lang w:eastAsia="en-GB"/>
+              </w:rPr>
+              <w:t>sIMU(</w:t>
+            </w:r>
+            <w:proofErr w:type="gramEnd"/>
+            <w:r>
+              <w:rPr>
+                <w:rFonts w:ascii="Calibri" w:eastAsia="Times New Roman" w:hAnsi="Calibri" w:cs="Calibri"/>
+                <w:lang w:eastAsia="en-GB"/>
+              </w:rPr>
+              <w:t xml:space="preserve">1) signals that it is ready to send data, </w:t>
             </w:r>
             <w:proofErr w:type="spellStart"/>
             <w:r>
@@ -4388,7 +4604,6 @@
               <w:t xml:space="preserve"> has to generate a pulse on the </w:t>
             </w:r>
             <w:proofErr w:type="spellStart"/>
-            <w:proofErr w:type="gramStart"/>
             <w:r>
               <w:rPr>
                 <w:rFonts w:ascii="Calibri" w:eastAsia="Times New Roman" w:hAnsi="Calibri" w:cs="Calibri"/>
@@ -4402,19 +4617,12 @@
                 <w:rFonts w:ascii="Calibri" w:eastAsia="Times New Roman" w:hAnsi="Calibri" w:cs="Calibri"/>
                 <w:lang w:eastAsia="en-GB"/>
               </w:rPr>
-              <w:t>(</w:t>
-            </w:r>
-            <w:proofErr w:type="gramEnd"/>
-            <w:r>
-              <w:rPr>
-                <w:rFonts w:ascii="Calibri" w:eastAsia="Times New Roman" w:hAnsi="Calibri" w:cs="Calibri"/>
-                <w:lang w:eastAsia="en-GB"/>
-              </w:rPr>
-              <w:t>1) line to grant access.</w:t>
+              <w:t>(1) line to grant access.</w:t>
             </w:r>
           </w:p>
           <w:p>
             <w:pPr>
+              <w:keepNext/>
               <w:numPr>
                 <w:ilvl w:val="1"/>
                 <w:numId w:val="15"/>
@@ -4456,10 +4664,269 @@
         </w:tc>
       </w:tr>
     </w:tbl>
-    <w:p/>
     <w:p>
-      <w:bookmarkStart w:id="0" w:name="_GoBack"/>
-      <w:bookmarkEnd w:id="0"/>
+      <w:pPr>
+        <w:pStyle w:val="Caption"/>
+      </w:pPr>
+      <w:r>
+        <w:t xml:space="preserve">Table </w:t>
+      </w:r>
+      <w:fldSimple w:instr=" SEQ Table \* ARABIC ">
+        <w:r>
+          <w:rPr>
+            <w:noProof/>
+          </w:rPr>
+          <w:t>5</w:t>
+        </w:r>
+      </w:fldSimple>
+    </w:p>
+    <w:p>
+      <w:pPr>
+        <w:spacing w:after="0" w:line="240" w:lineRule="auto"/>
+        <w:rPr>
+          <w:rFonts w:ascii="Calibri" w:eastAsia="Times New Roman" w:hAnsi="Calibri" w:cs="Calibri"/>
+          <w:lang w:eastAsia="en-GB"/>
+        </w:rPr>
+      </w:pPr>
+      <w:r>
+        <w:rPr>
+          <w:noProof/>
+        </w:rPr>
+        <mc:AlternateContent>
+          <mc:Choice Requires="wps">
+            <w:drawing>
+              <wp:anchor distT="0" distB="0" distL="114300" distR="114300" simplePos="0" relativeHeight="251711488" behindDoc="1" locked="0" layoutInCell="1" allowOverlap="1" wp14:anchorId="2D329CD1" wp14:editId="09B6BA52">
+                <wp:simplePos x="0" y="0"/>
+                <wp:positionH relativeFrom="column">
+                  <wp:posOffset>0</wp:posOffset>
+                </wp:positionH>
+                <wp:positionV relativeFrom="paragraph">
+                  <wp:posOffset>3204210</wp:posOffset>
+                </wp:positionV>
+                <wp:extent cx="6187440" cy="635"/>
+                <wp:effectExtent l="0" t="0" r="0" b="0"/>
+                <wp:wrapTight wrapText="bothSides">
+                  <wp:wrapPolygon edited="0">
+                    <wp:start x="0" y="0"/>
+                    <wp:lineTo x="0" y="21600"/>
+                    <wp:lineTo x="21600" y="21600"/>
+                    <wp:lineTo x="21600" y="0"/>
+                  </wp:wrapPolygon>
+                </wp:wrapTight>
+                <wp:docPr id="16" name="Text Box 16"/>
+                <wp:cNvGraphicFramePr/>
+                <a:graphic xmlns:a="http://schemas.openxmlformats.org/drawingml/2006/main">
+                  <a:graphicData uri="http://schemas.microsoft.com/office/word/2010/wordprocessingShape">
+                    <wps:wsp>
+                      <wps:cNvSpPr txBox="1"/>
+                      <wps:spPr>
+                        <a:xfrm>
+                          <a:off x="0" y="0"/>
+                          <a:ext cx="6187440" cy="635"/>
+                        </a:xfrm>
+                        <a:prstGeom prst="rect">
+                          <a:avLst/>
+                        </a:prstGeom>
+                        <a:solidFill>
+                          <a:prstClr val="white"/>
+                        </a:solidFill>
+                        <a:ln>
+                          <a:noFill/>
+                        </a:ln>
+                      </wps:spPr>
+                      <wps:txbx>
+                        <w:txbxContent>
+                          <w:p>
+                            <w:pPr>
+                              <w:pStyle w:val="Caption"/>
+                              <w:rPr>
+                                <w:rFonts w:ascii="Calibri" w:eastAsia="Times New Roman" w:hAnsi="Calibri" w:cs="Calibri"/>
+                                <w:noProof/>
+                              </w:rPr>
+                            </w:pPr>
+                            <w:r>
+                              <w:t xml:space="preserve">Figure </w:t>
+                            </w:r>
+                            <w:fldSimple w:instr=" SEQ Figure \* ARABIC ">
+                              <w:r>
+                                <w:rPr>
+                                  <w:noProof/>
+                                </w:rPr>
+                                <w:t>6</w:t>
+                              </w:r>
+                            </w:fldSimple>
+                          </w:p>
+                        </w:txbxContent>
+                      </wps:txbx>
+                      <wps:bodyPr rot="0" spcFirstLastPara="0" vertOverflow="overflow" horzOverflow="overflow" vert="horz" wrap="square" lIns="0" tIns="0" rIns="0" bIns="0" numCol="1" spcCol="0" rtlCol="0" fromWordArt="0" anchor="t" anchorCtr="0" forceAA="0" compatLnSpc="1">
+                        <a:prstTxWarp prst="textNoShape">
+                          <a:avLst/>
+                        </a:prstTxWarp>
+                        <a:spAutoFit/>
+                      </wps:bodyPr>
+                    </wps:wsp>
+                  </a:graphicData>
+                </a:graphic>
+              </wp:anchor>
+            </w:drawing>
+          </mc:Choice>
+          <mc:Fallback>
+            <w:pict>
+              <v:shape w14:anchorId="2D329CD1" id="Text Box 16" o:spid="_x0000_s1031" type="#_x0000_t202" style="position:absolute;margin-left:0;margin-top:252.3pt;width:487.2pt;height:.05pt;z-index:-251604992;visibility:visible;mso-wrap-style:square;mso-wrap-distance-left:9pt;mso-wrap-distance-top:0;mso-wrap-distance-right:9pt;mso-wrap-distance-bottom:0;mso-position-horizontal:absolute;mso-position-horizontal-relative:text;mso-position-vertical:absolute;mso-position-vertical-relative:text;v-text-anchor:top" o:gfxdata="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" stroked="f">
+                <v:textbox style="mso-fit-shape-to-text:t" inset="0,0,0,0">
+                  <w:txbxContent>
+                    <w:p>
+                      <w:pPr>
+                        <w:pStyle w:val="Caption"/>
+                        <w:rPr>
+                          <w:rFonts w:ascii="Calibri" w:eastAsia="Times New Roman" w:hAnsi="Calibri" w:cs="Calibri"/>
+                          <w:noProof/>
+                        </w:rPr>
+                      </w:pPr>
+                      <w:r>
+                        <w:t xml:space="preserve">Figure </w:t>
+                      </w:r>
+                      <w:fldSimple w:instr=" SEQ Figure \* ARABIC ">
+                        <w:r>
+                          <w:rPr>
+                            <w:noProof/>
+                          </w:rPr>
+                          <w:t>6</w:t>
+                        </w:r>
+                      </w:fldSimple>
+                    </w:p>
+                  </w:txbxContent>
+                </v:textbox>
+                <w10:wrap type="tight"/>
+              </v:shape>
+            </w:pict>
+          </mc:Fallback>
+        </mc:AlternateContent>
+      </w:r>
+      <w:r>
+        <w:rPr>
+          <w:rFonts w:ascii="Calibri" w:eastAsia="Times New Roman" w:hAnsi="Calibri" w:cs="Calibri"/>
+          <w:noProof/>
+          <w:lang w:eastAsia="en-GB"/>
+        </w:rPr>
+        <w:drawing>
+          <wp:anchor distT="0" distB="0" distL="114300" distR="114300" simplePos="0" relativeHeight="251709440" behindDoc="1" locked="0" layoutInCell="1" allowOverlap="1" wp14:anchorId="2A24C3DF">
+            <wp:simplePos x="0" y="0"/>
+            <wp:positionH relativeFrom="margin">
+              <wp:align>left</wp:align>
+            </wp:positionH>
+            <wp:positionV relativeFrom="paragraph">
+              <wp:posOffset>246832</wp:posOffset>
+            </wp:positionV>
+            <wp:extent cx="6187440" cy="2900680"/>
+            <wp:effectExtent l="0" t="0" r="3810" b="0"/>
+            <wp:wrapTight wrapText="bothSides">
+              <wp:wrapPolygon edited="0">
+                <wp:start x="0" y="0"/>
+                <wp:lineTo x="0" y="21420"/>
+                <wp:lineTo x="21547" y="21420"/>
+                <wp:lineTo x="21547" y="0"/>
+                <wp:lineTo x="0" y="0"/>
+              </wp:wrapPolygon>
+            </wp:wrapTight>
+            <wp:docPr id="14" name="Picture 14" descr="까까까까까까까까까급 &#10;-6 -6 -6 -6 -6 -6 -6 -6 -6 -6 &#10;@㉬@色크@ &#10;. 수수令令 &#10;@㉬@色크@ &#10;•챷才才才 "/>
+            <wp:cNvGraphicFramePr>
+              <a:graphicFrameLocks xmlns:a="http://schemas.openxmlformats.org/drawingml/2006/main" noChangeAspect="1"/>
+            </wp:cNvGraphicFramePr>
+            <a:graphic xmlns:a="http://schemas.openxmlformats.org/drawingml/2006/main">
+              <a:graphicData uri="http://schemas.openxmlformats.org/drawingml/2006/picture">
+                <pic:pic xmlns:pic="http://schemas.openxmlformats.org/drawingml/2006/picture">
+                  <pic:nvPicPr>
+                    <pic:cNvPr id="0" name="Picture 1" descr="까까까까까까까까까급 &#10;-6 -6 -6 -6 -6 -6 -6 -6 -6 -6 &#10;@㉬@色크@ &#10;. 수수令令 &#10;@㉬@色크@ &#10;•챷才才才 "/>
+                    <pic:cNvPicPr>
+                      <a:picLocks noChangeAspect="1" noChangeArrowheads="1"/>
+                    </pic:cNvPicPr>
+                  </pic:nvPicPr>
+                  <pic:blipFill>
+                    <a:blip r:embed="rId11">
+                      <a:extLst>
+                        <a:ext uri="{28A0092B-C50C-407E-A947-70E740481C1C}">
+                          <a14:useLocalDpi xmlns:a14="http://schemas.microsoft.com/office/drawing/2010/main" val="0"/>
+                        </a:ext>
+                      </a:extLst>
+                    </a:blip>
+                    <a:srcRect/>
+                    <a:stretch>
+                      <a:fillRect/>
+                    </a:stretch>
+                  </pic:blipFill>
+                  <pic:spPr bwMode="auto">
+                    <a:xfrm>
+                      <a:off x="0" y="0"/>
+                      <a:ext cx="6187440" cy="2900680"/>
+                    </a:xfrm>
+                    <a:prstGeom prst="rect">
+                      <a:avLst/>
+                    </a:prstGeom>
+                    <a:noFill/>
+                    <a:ln>
+                      <a:noFill/>
+                    </a:ln>
+                  </pic:spPr>
+                </pic:pic>
+              </a:graphicData>
+            </a:graphic>
+            <wp14:sizeRelH relativeFrom="margin">
+              <wp14:pctWidth>0</wp14:pctWidth>
+            </wp14:sizeRelH>
+            <wp14:sizeRelV relativeFrom="margin">
+              <wp14:pctHeight>0</wp14:pctHeight>
+            </wp14:sizeRelV>
+          </wp:anchor>
+        </w:drawing>
+      </w:r>
+    </w:p>
+    <w:p>
+      <w:pPr>
+        <w:jc w:val="both"/>
+      </w:pPr>
+      <w:r>
+        <w:t xml:space="preserve">It can be seen from figure 6 that once the </w:t>
+      </w:r>
+      <w:proofErr w:type="spellStart"/>
+      <w:r>
+        <w:t>strtTx</w:t>
+      </w:r>
+      <w:proofErr w:type="spellEnd"/>
+      <w:r>
+        <w:t xml:space="preserve"> output goes high and the</w:t>
+      </w:r>
+      <w:r>
+        <w:t xml:space="preserve"> signals are generated on one of the data lines of the parallel </w:t>
+      </w:r>
+      <w:proofErr w:type="spellStart"/>
+      <w:r>
+        <w:t>txIMU</w:t>
+      </w:r>
+      <w:proofErr w:type="spellEnd"/>
+      <w:r>
+        <w:t xml:space="preserve"> inputs, the generated signals are output on the TRANSMIT output. 12 signals are output on the TRANSMIT output as there are </w:t>
+      </w:r>
+      <w:r>
+        <w:t xml:space="preserve">input signals generated on one of the </w:t>
+      </w:r>
+      <w:proofErr w:type="spellStart"/>
+      <w:r>
+        <w:t>txIMU</w:t>
+      </w:r>
+      <w:proofErr w:type="spellEnd"/>
+      <w:r>
+        <w:t xml:space="preserve"> input lines.</w:t>
+      </w:r>
+    </w:p>
+    <w:p>
+      <w:pPr>
+        <w:spacing w:after="0" w:line="240" w:lineRule="auto"/>
+        <w:rPr>
+          <w:rFonts w:ascii="Calibri" w:eastAsia="Times New Roman" w:hAnsi="Calibri" w:cs="Calibri"/>
+          <w:lang w:eastAsia="en-GB"/>
+        </w:rPr>
+      </w:pPr>
     </w:p>
     <w:p/>
     <w:p/>
@@ -4469,6 +4936,834 @@
     <w:p/>
     <w:p>
       <w:r>
+        <w:rPr>
+          <w:noProof/>
+        </w:rPr>
+        <w:lastRenderedPageBreak/>
+        <mc:AlternateContent>
+          <mc:Choice Requires="wps">
+            <w:drawing>
+              <wp:anchor distT="0" distB="0" distL="114300" distR="114300" simplePos="0" relativeHeight="251714560" behindDoc="1" locked="0" layoutInCell="1" allowOverlap="1" wp14:anchorId="0252E3F1" wp14:editId="40FF3824">
+                <wp:simplePos x="0" y="0"/>
+                <wp:positionH relativeFrom="column">
+                  <wp:posOffset>-2540</wp:posOffset>
+                </wp:positionH>
+                <wp:positionV relativeFrom="paragraph">
+                  <wp:posOffset>3086100</wp:posOffset>
+                </wp:positionV>
+                <wp:extent cx="6191250" cy="635"/>
+                <wp:effectExtent l="0" t="0" r="0" b="0"/>
+                <wp:wrapTight wrapText="bothSides">
+                  <wp:wrapPolygon edited="0">
+                    <wp:start x="0" y="0"/>
+                    <wp:lineTo x="0" y="21600"/>
+                    <wp:lineTo x="21600" y="21600"/>
+                    <wp:lineTo x="21600" y="0"/>
+                  </wp:wrapPolygon>
+                </wp:wrapTight>
+                <wp:docPr id="31" name="Text Box 31"/>
+                <wp:cNvGraphicFramePr/>
+                <a:graphic xmlns:a="http://schemas.openxmlformats.org/drawingml/2006/main">
+                  <a:graphicData uri="http://schemas.microsoft.com/office/word/2010/wordprocessingShape">
+                    <wps:wsp>
+                      <wps:cNvSpPr txBox="1"/>
+                      <wps:spPr>
+                        <a:xfrm>
+                          <a:off x="0" y="0"/>
+                          <a:ext cx="6191250" cy="635"/>
+                        </a:xfrm>
+                        <a:prstGeom prst="rect">
+                          <a:avLst/>
+                        </a:prstGeom>
+                        <a:solidFill>
+                          <a:prstClr val="white"/>
+                        </a:solidFill>
+                        <a:ln>
+                          <a:noFill/>
+                        </a:ln>
+                      </wps:spPr>
+                      <wps:txbx>
+                        <w:txbxContent>
+                          <w:p>
+                            <w:pPr>
+                              <w:pStyle w:val="Caption"/>
+                              <w:rPr>
+                                <w:rFonts w:ascii="Calibri" w:eastAsia="Times New Roman" w:hAnsi="Calibri" w:cs="Calibri"/>
+                                <w:noProof/>
+                              </w:rPr>
+                            </w:pPr>
+                            <w:r>
+                              <w:t xml:space="preserve">Figure </w:t>
+                            </w:r>
+                            <w:fldSimple w:instr=" SEQ Figure \* ARABIC ">
+                              <w:r>
+                                <w:rPr>
+                                  <w:noProof/>
+                                </w:rPr>
+                                <w:t>7</w:t>
+                              </w:r>
+                            </w:fldSimple>
+                          </w:p>
+                        </w:txbxContent>
+                      </wps:txbx>
+                      <wps:bodyPr rot="0" spcFirstLastPara="0" vertOverflow="overflow" horzOverflow="overflow" vert="horz" wrap="square" lIns="0" tIns="0" rIns="0" bIns="0" numCol="1" spcCol="0" rtlCol="0" fromWordArt="0" anchor="t" anchorCtr="0" forceAA="0" compatLnSpc="1">
+                        <a:prstTxWarp prst="textNoShape">
+                          <a:avLst/>
+                        </a:prstTxWarp>
+                        <a:spAutoFit/>
+                      </wps:bodyPr>
+                    </wps:wsp>
+                  </a:graphicData>
+                </a:graphic>
+              </wp:anchor>
+            </w:drawing>
+          </mc:Choice>
+          <mc:Fallback>
+            <w:pict>
+              <v:shape w14:anchorId="0252E3F1" id="Text Box 31" o:spid="_x0000_s1032" type="#_x0000_t202" style="position:absolute;margin-left:-.2pt;margin-top:243pt;width:487.5pt;height:.05pt;z-index:-251601920;visibility:visible;mso-wrap-style:square;mso-wrap-distance-left:9pt;mso-wrap-distance-top:0;mso-wrap-distance-right:9pt;mso-wrap-distance-bottom:0;mso-position-horizontal:absolute;mso-position-horizontal-relative:text;mso-position-vertical:absolute;mso-position-vertical-relative:text;v-text-anchor:top" o:gfxdata="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" stroked="f">
+                <v:textbox style="mso-fit-shape-to-text:t" inset="0,0,0,0">
+                  <w:txbxContent>
+                    <w:p>
+                      <w:pPr>
+                        <w:pStyle w:val="Caption"/>
+                        <w:rPr>
+                          <w:rFonts w:ascii="Calibri" w:eastAsia="Times New Roman" w:hAnsi="Calibri" w:cs="Calibri"/>
+                          <w:noProof/>
+                        </w:rPr>
+                      </w:pPr>
+                      <w:r>
+                        <w:t xml:space="preserve">Figure </w:t>
+                      </w:r>
+                      <w:fldSimple w:instr=" SEQ Figure \* ARABIC ">
+                        <w:r>
+                          <w:rPr>
+                            <w:noProof/>
+                          </w:rPr>
+                          <w:t>7</w:t>
+                        </w:r>
+                      </w:fldSimple>
+                    </w:p>
+                  </w:txbxContent>
+                </v:textbox>
+                <w10:wrap type="tight"/>
+              </v:shape>
+            </w:pict>
+          </mc:Fallback>
+        </mc:AlternateContent>
+      </w:r>
+      <w:r>
+        <w:rPr>
+          <w:rFonts w:ascii="Calibri" w:eastAsia="Times New Roman" w:hAnsi="Calibri" w:cs="Calibri"/>
+          <w:noProof/>
+          <w:lang w:eastAsia="en-GB"/>
+        </w:rPr>
+        <w:drawing>
+          <wp:anchor distT="0" distB="0" distL="114300" distR="114300" simplePos="0" relativeHeight="251712512" behindDoc="1" locked="0" layoutInCell="1" allowOverlap="1" wp14:anchorId="479DB194">
+            <wp:simplePos x="0" y="0"/>
+            <wp:positionH relativeFrom="margin">
+              <wp:align>right</wp:align>
+            </wp:positionH>
+            <wp:positionV relativeFrom="paragraph">
+              <wp:posOffset>211455</wp:posOffset>
+            </wp:positionV>
+            <wp:extent cx="6191250" cy="2817495"/>
+            <wp:effectExtent l="0" t="0" r="0" b="1905"/>
+            <wp:wrapTight wrapText="bothSides">
+              <wp:wrapPolygon edited="0">
+                <wp:start x="0" y="0"/>
+                <wp:lineTo x="0" y="21469"/>
+                <wp:lineTo x="21534" y="21469"/>
+                <wp:lineTo x="21534" y="0"/>
+                <wp:lineTo x="0" y="0"/>
+              </wp:wrapPolygon>
+            </wp:wrapTight>
+            <wp:docPr id="19" name="Picture 19" descr="1000009I &#10;х дчл¯ рд uossa»e/ &#10;00 000 &#10;00000 &#10;00 000 &#10;00000000ZI &#10;000000000I &#10;00000 &#10;000000008 &#10;0000 &#10;00000 &#10;0000 о &#10;ло 00 &#10;s6 000000100s &#10;000000 &#10;s5SA &#10;мон &#10;аз as/I дчл¯ р д uoss &#10;S Г] М а ерЛ дчл¯ р д uossa»e/ &#10;дчл¯ р д uossa»e/ &#10;ЕПДПа дчл¯ р д uossa»e/ &#10;дчл¯ р д uossa»e/ &#10;дчл¯ р д uossa»e/ &#10;О ЛИЛ а е РЛ дчл¯ рд uossa»e/ &#10;Е) &#10;nwpq/I дчл¯ рд uossa»e/ &#10;Е) &#10;Ъ) &#10;пиля Ј/џля &#10;¯ дчл¯ р д uoss &#10;¯ р д uossa»e/ "/>
+            <wp:cNvGraphicFramePr>
+              <a:graphicFrameLocks xmlns:a="http://schemas.openxmlformats.org/drawingml/2006/main" noChangeAspect="1"/>
+            </wp:cNvGraphicFramePr>
+            <a:graphic xmlns:a="http://schemas.openxmlformats.org/drawingml/2006/main">
+              <a:graphicData uri="http://schemas.openxmlformats.org/drawingml/2006/picture">
+                <pic:pic xmlns:pic="http://schemas.openxmlformats.org/drawingml/2006/picture">
+                  <pic:nvPicPr>
+                    <pic:cNvPr id="0" name="Picture 2" descr="1000009I &#10;х дчл¯ рд uossa»e/ &#10;00 000 &#10;00000 &#10;00 000 &#10;00000000ZI &#10;000000000I &#10;00000 &#10;000000008 &#10;0000 &#10;00000 &#10;0000 о &#10;ло 00 &#10;s6 000000100s &#10;000000 &#10;s5SA &#10;мон &#10;аз as/I дчл¯ р д uoss &#10;S Г] М а ерЛ дчл¯ р д uossa»e/ &#10;дчл¯ р д uossa»e/ &#10;ЕПДПа дчл¯ р д uossa»e/ &#10;дчл¯ р д uossa»e/ &#10;дчл¯ р д uossa»e/ &#10;О ЛИЛ а е РЛ дчл¯ рд uossa»e/ &#10;Е) &#10;nwpq/I дчл¯ рд uossa»e/ &#10;Е) &#10;Ъ) &#10;пиля Ј/џля &#10;¯ дчл¯ р д uoss &#10;¯ р д uossa»e/ "/>
+                    <pic:cNvPicPr>
+                      <a:picLocks noChangeAspect="1" noChangeArrowheads="1"/>
+                    </pic:cNvPicPr>
+                  </pic:nvPicPr>
+                  <pic:blipFill>
+                    <a:blip r:embed="rId12">
+                      <a:extLst>
+                        <a:ext uri="{28A0092B-C50C-407E-A947-70E740481C1C}">
+                          <a14:useLocalDpi xmlns:a14="http://schemas.microsoft.com/office/drawing/2010/main" val="0"/>
+                        </a:ext>
+                      </a:extLst>
+                    </a:blip>
+                    <a:srcRect/>
+                    <a:stretch>
+                      <a:fillRect/>
+                    </a:stretch>
+                  </pic:blipFill>
+                  <pic:spPr bwMode="auto">
+                    <a:xfrm>
+                      <a:off x="0" y="0"/>
+                      <a:ext cx="6191250" cy="2817495"/>
+                    </a:xfrm>
+                    <a:prstGeom prst="rect">
+                      <a:avLst/>
+                    </a:prstGeom>
+                    <a:noFill/>
+                    <a:ln>
+                      <a:noFill/>
+                    </a:ln>
+                  </pic:spPr>
+                </pic:pic>
+              </a:graphicData>
+            </a:graphic>
+            <wp14:sizeRelH relativeFrom="margin">
+              <wp14:pctWidth>0</wp14:pctWidth>
+            </wp14:sizeRelH>
+            <wp14:sizeRelV relativeFrom="margin">
+              <wp14:pctHeight>0</wp14:pctHeight>
+            </wp14:sizeRelV>
+          </wp:anchor>
+        </w:drawing>
+      </w:r>
+    </w:p>
+    <w:p>
+      <w:pPr>
+        <w:jc w:val="both"/>
+        <w:rPr>
+          <w:rFonts w:ascii="Calibri" w:eastAsiaTheme="minorEastAsia" w:hAnsi="Calibri" w:cs="Calibri"/>
+        </w:rPr>
+      </w:pPr>
+      <w:r>
+        <w:t>Figure 7 shows that when one of the r2sIMU input lines goes hig</w:t>
+      </w:r>
+      <w:r>
+        <w:t xml:space="preserve">h, the corresponding </w:t>
+      </w:r>
+      <w:proofErr w:type="spellStart"/>
+      <w:r>
+        <w:t>strtTx</w:t>
+      </w:r>
+      <w:proofErr w:type="spellEnd"/>
+      <w:r>
+        <w:t xml:space="preserve"> line on the </w:t>
+      </w:r>
+      <w:proofErr w:type="spellStart"/>
+      <w:r>
+        <w:t>strtTx</w:t>
+      </w:r>
+      <w:proofErr w:type="spellEnd"/>
+      <w:r>
+        <w:t xml:space="preserve"> parallel output goes high. It can also be seen that the data on the dataIMU0 input is being output on the </w:t>
+      </w:r>
+      <w:proofErr w:type="spellStart"/>
+      <w:r>
+        <w:t>dataOut</w:t>
+      </w:r>
+      <w:proofErr w:type="spellEnd"/>
+      <w:r>
+        <w:t xml:space="preserve"> output in the same order that it is asserted. This is also the case when data is being asserted dataIMU1 input.</w:t>
+      </w:r>
+      <w:r>
+        <w:t xml:space="preserve"> </w:t>
+      </w:r>
+      <w:r>
+        <w:rPr>
+          <w:rFonts w:ascii="Calibri" w:eastAsiaTheme="minorEastAsia" w:hAnsi="Calibri" w:cs="Calibri"/>
+        </w:rPr>
+        <w:t xml:space="preserve">For a complete set of screenshots for this testbench see Appendix </w:t>
+      </w:r>
+      <w:r>
+        <w:rPr>
+          <w:rFonts w:ascii="Calibri" w:eastAsiaTheme="minorEastAsia" w:hAnsi="Calibri" w:cs="Calibri"/>
+        </w:rPr>
+        <w:t>E</w:t>
+      </w:r>
+      <w:r>
+        <w:rPr>
+          <w:rFonts w:ascii="Calibri" w:eastAsiaTheme="minorEastAsia" w:hAnsi="Calibri" w:cs="Calibri"/>
+        </w:rPr>
+        <w:t>.</w:t>
+      </w:r>
+    </w:p>
+    <w:p>
+      <w:pPr>
+        <w:pStyle w:val="Heading2"/>
+        <w:rPr>
+          <w:b/>
+        </w:rPr>
+      </w:pPr>
+      <w:r>
+        <w:rPr>
+          <w:b/>
+        </w:rPr>
+        <w:t>FPGA Wireless Communication Block</w:t>
+      </w:r>
+    </w:p>
+    <w:p/>
+    <w:p>
+      <w:pPr>
+        <w:pStyle w:val="Heading3"/>
+        <w:rPr>
+          <w:b/>
+        </w:rPr>
+      </w:pPr>
+      <w:r>
+        <w:rPr>
+          <w:b/>
+        </w:rPr>
+        <w:t>UART Transmitter</w:t>
+      </w:r>
+    </w:p>
+    <w:tbl>
+      <w:tblPr>
+        <w:tblW w:w="9771" w:type="dxa"/>
+        <w:tblBorders>
+          <w:top w:val="single" w:sz="8" w:space="0" w:color="A3A3A3"/>
+          <w:left w:val="single" w:sz="8" w:space="0" w:color="A3A3A3"/>
+          <w:bottom w:val="single" w:sz="8" w:space="0" w:color="A3A3A3"/>
+          <w:right w:val="single" w:sz="8" w:space="0" w:color="A3A3A3"/>
+        </w:tblBorders>
+        <w:tblCellMar>
+          <w:left w:w="0" w:type="dxa"/>
+          <w:right w:w="0" w:type="dxa"/>
+        </w:tblCellMar>
+        <w:tblLook w:val="04A0" w:firstRow="1" w:lastRow="0" w:firstColumn="1" w:lastColumn="0" w:noHBand="0" w:noVBand="1"/>
+        <w:tblCaption w:val=""/>
+        <w:tblDescription w:val=""/>
+      </w:tblPr>
+      <w:tblGrid>
+        <w:gridCol w:w="1654"/>
+        <w:gridCol w:w="2575"/>
+        <w:gridCol w:w="2393"/>
+        <w:gridCol w:w="3149"/>
+      </w:tblGrid>
+      <w:tr>
+        <w:tc>
+          <w:tcPr>
+            <w:tcW w:w="1654" w:type="dxa"/>
+            <w:tcBorders>
+              <w:top w:val="single" w:sz="8" w:space="0" w:color="A3A3A3"/>
+              <w:left w:val="single" w:sz="8" w:space="0" w:color="A3A3A3"/>
+              <w:bottom w:val="single" w:sz="8" w:space="0" w:color="A3A3A3"/>
+              <w:right w:val="single" w:sz="8" w:space="0" w:color="A3A3A3"/>
+            </w:tcBorders>
+            <w:tcMar>
+              <w:top w:w="80" w:type="dxa"/>
+              <w:left w:w="80" w:type="dxa"/>
+              <w:bottom w:w="80" w:type="dxa"/>
+              <w:right w:w="80" w:type="dxa"/>
+            </w:tcMar>
+            <w:hideMark/>
+          </w:tcPr>
+          <w:p>
+            <w:pPr>
+              <w:spacing w:after="0" w:line="240" w:lineRule="auto"/>
+              <w:rPr>
+                <w:rFonts w:ascii="Calibri" w:eastAsia="Times New Roman" w:hAnsi="Calibri" w:cs="Calibri"/>
+                <w:lang w:eastAsia="en-GB"/>
+              </w:rPr>
+            </w:pPr>
+            <w:r>
+              <w:rPr>
+                <w:rFonts w:ascii="Calibri" w:eastAsia="Times New Roman" w:hAnsi="Calibri" w:cs="Calibri"/>
+                <w:lang w:eastAsia="en-GB"/>
+              </w:rPr>
+              <w:t>Purpose of Test</w:t>
+            </w:r>
+          </w:p>
+        </w:tc>
+        <w:tc>
+          <w:tcPr>
+            <w:tcW w:w="2575" w:type="dxa"/>
+            <w:tcBorders>
+              <w:top w:val="single" w:sz="8" w:space="0" w:color="A3A3A3"/>
+              <w:left w:val="single" w:sz="8" w:space="0" w:color="A3A3A3"/>
+              <w:bottom w:val="single" w:sz="8" w:space="0" w:color="A3A3A3"/>
+              <w:right w:val="single" w:sz="8" w:space="0" w:color="A3A3A3"/>
+            </w:tcBorders>
+            <w:tcMar>
+              <w:top w:w="80" w:type="dxa"/>
+              <w:left w:w="80" w:type="dxa"/>
+              <w:bottom w:w="80" w:type="dxa"/>
+              <w:right w:w="80" w:type="dxa"/>
+            </w:tcMar>
+            <w:hideMark/>
+          </w:tcPr>
+          <w:p>
+            <w:pPr>
+              <w:spacing w:after="0" w:line="240" w:lineRule="auto"/>
+              <w:rPr>
+                <w:rFonts w:ascii="Calibri" w:eastAsia="Times New Roman" w:hAnsi="Calibri" w:cs="Calibri"/>
+                <w:lang w:eastAsia="en-GB"/>
+              </w:rPr>
+            </w:pPr>
+            <w:r>
+              <w:rPr>
+                <w:rFonts w:ascii="Calibri" w:eastAsia="Times New Roman" w:hAnsi="Calibri" w:cs="Calibri"/>
+                <w:lang w:eastAsia="en-GB"/>
+              </w:rPr>
+              <w:t>Test Configuration</w:t>
+            </w:r>
+          </w:p>
+        </w:tc>
+        <w:tc>
+          <w:tcPr>
+            <w:tcW w:w="2393" w:type="dxa"/>
+            <w:tcBorders>
+              <w:top w:val="single" w:sz="8" w:space="0" w:color="A3A3A3"/>
+              <w:left w:val="single" w:sz="8" w:space="0" w:color="A3A3A3"/>
+              <w:bottom w:val="single" w:sz="8" w:space="0" w:color="A3A3A3"/>
+              <w:right w:val="single" w:sz="8" w:space="0" w:color="A3A3A3"/>
+            </w:tcBorders>
+            <w:tcMar>
+              <w:top w:w="80" w:type="dxa"/>
+              <w:left w:w="80" w:type="dxa"/>
+              <w:bottom w:w="80" w:type="dxa"/>
+              <w:right w:w="80" w:type="dxa"/>
+            </w:tcMar>
+            <w:hideMark/>
+          </w:tcPr>
+          <w:p>
+            <w:pPr>
+              <w:spacing w:after="0" w:line="240" w:lineRule="auto"/>
+              <w:rPr>
+                <w:rFonts w:ascii="Calibri" w:eastAsia="Times New Roman" w:hAnsi="Calibri" w:cs="Calibri"/>
+                <w:lang w:eastAsia="en-GB"/>
+              </w:rPr>
+            </w:pPr>
+            <w:r>
+              <w:rPr>
+                <w:rFonts w:ascii="Calibri" w:eastAsia="Times New Roman" w:hAnsi="Calibri" w:cs="Calibri"/>
+                <w:lang w:eastAsia="en-GB"/>
+              </w:rPr>
+              <w:t>Component Configuration</w:t>
+            </w:r>
+          </w:p>
+        </w:tc>
+        <w:tc>
+          <w:tcPr>
+            <w:tcW w:w="3149" w:type="dxa"/>
+            <w:tcBorders>
+              <w:top w:val="single" w:sz="8" w:space="0" w:color="A3A3A3"/>
+              <w:left w:val="single" w:sz="8" w:space="0" w:color="A3A3A3"/>
+              <w:bottom w:val="single" w:sz="8" w:space="0" w:color="A3A3A3"/>
+              <w:right w:val="single" w:sz="8" w:space="0" w:color="A3A3A3"/>
+            </w:tcBorders>
+            <w:tcMar>
+              <w:top w:w="80" w:type="dxa"/>
+              <w:left w:w="80" w:type="dxa"/>
+              <w:bottom w:w="80" w:type="dxa"/>
+              <w:right w:w="80" w:type="dxa"/>
+            </w:tcMar>
+            <w:hideMark/>
+          </w:tcPr>
+          <w:p>
+            <w:pPr>
+              <w:spacing w:after="0" w:line="240" w:lineRule="auto"/>
+              <w:rPr>
+                <w:rFonts w:ascii="Calibri" w:eastAsia="Times New Roman" w:hAnsi="Calibri" w:cs="Calibri"/>
+                <w:lang w:eastAsia="en-GB"/>
+              </w:rPr>
+            </w:pPr>
+            <w:r>
+              <w:rPr>
+                <w:rFonts w:ascii="Calibri" w:eastAsia="Times New Roman" w:hAnsi="Calibri" w:cs="Calibri"/>
+                <w:lang w:eastAsia="en-GB"/>
+              </w:rPr>
+              <w:t>Test Pass Conditions</w:t>
+            </w:r>
+          </w:p>
+        </w:tc>
+      </w:tr>
+      <w:tr>
+        <w:tc>
+          <w:tcPr>
+            <w:tcW w:w="1654" w:type="dxa"/>
+            <w:tcBorders>
+              <w:top w:val="single" w:sz="8" w:space="0" w:color="A3A3A3"/>
+              <w:left w:val="single" w:sz="8" w:space="0" w:color="A3A3A3"/>
+              <w:bottom w:val="single" w:sz="8" w:space="0" w:color="A3A3A3"/>
+              <w:right w:val="single" w:sz="8" w:space="0" w:color="A3A3A3"/>
+            </w:tcBorders>
+            <w:tcMar>
+              <w:top w:w="80" w:type="dxa"/>
+              <w:left w:w="80" w:type="dxa"/>
+              <w:bottom w:w="80" w:type="dxa"/>
+              <w:right w:w="80" w:type="dxa"/>
+            </w:tcMar>
+            <w:hideMark/>
+          </w:tcPr>
+          <w:p>
+            <w:pPr>
+              <w:spacing w:after="0" w:line="240" w:lineRule="auto"/>
+              <w:rPr>
+                <w:rFonts w:ascii="Calibri" w:eastAsia="Times New Roman" w:hAnsi="Calibri" w:cs="Calibri"/>
+                <w:lang w:eastAsia="en-GB"/>
+              </w:rPr>
+            </w:pPr>
+            <w:r>
+              <w:rPr>
+                <w:rFonts w:ascii="Calibri" w:eastAsia="Times New Roman" w:hAnsi="Calibri" w:cs="Calibri"/>
+                <w:lang w:eastAsia="en-GB"/>
+              </w:rPr>
+              <w:t>To test if the components functions as intended in normal working conditions.</w:t>
+            </w:r>
+          </w:p>
+        </w:tc>
+        <w:tc>
+          <w:tcPr>
+            <w:tcW w:w="2575" w:type="dxa"/>
+            <w:tcBorders>
+              <w:top w:val="single" w:sz="8" w:space="0" w:color="A3A3A3"/>
+              <w:left w:val="single" w:sz="8" w:space="0" w:color="A3A3A3"/>
+              <w:bottom w:val="single" w:sz="8" w:space="0" w:color="A3A3A3"/>
+              <w:right w:val="single" w:sz="8" w:space="0" w:color="A3A3A3"/>
+            </w:tcBorders>
+            <w:tcMar>
+              <w:top w:w="80" w:type="dxa"/>
+              <w:left w:w="80" w:type="dxa"/>
+              <w:bottom w:w="80" w:type="dxa"/>
+              <w:right w:w="80" w:type="dxa"/>
+            </w:tcMar>
+            <w:hideMark/>
+          </w:tcPr>
+          <w:p>
+            <w:pPr>
+              <w:numPr>
+                <w:ilvl w:val="1"/>
+                <w:numId w:val="16"/>
+              </w:numPr>
+              <w:spacing w:after="0" w:line="240" w:lineRule="auto"/>
+              <w:ind w:left="259"/>
+              <w:textAlignment w:val="center"/>
+              <w:rPr>
+                <w:rFonts w:ascii="Times New Roman" w:eastAsia="Times New Roman" w:hAnsi="Times New Roman" w:cs="Times New Roman"/>
+                <w:sz w:val="24"/>
+                <w:szCs w:val="24"/>
+                <w:lang w:eastAsia="en-GB"/>
+              </w:rPr>
+            </w:pPr>
+            <w:r>
+              <w:rPr>
+                <w:rFonts w:ascii="Calibri" w:eastAsia="Times New Roman" w:hAnsi="Calibri" w:cs="Calibri"/>
+                <w:lang w:eastAsia="en-GB"/>
+              </w:rPr>
+              <w:t>The input clock is generated by the user's code.</w:t>
+            </w:r>
+          </w:p>
+          <w:p>
+            <w:pPr>
+              <w:numPr>
+                <w:ilvl w:val="1"/>
+                <w:numId w:val="16"/>
+              </w:numPr>
+              <w:spacing w:after="0" w:line="240" w:lineRule="auto"/>
+              <w:ind w:left="259"/>
+              <w:textAlignment w:val="center"/>
+              <w:rPr>
+                <w:rFonts w:ascii="Times New Roman" w:eastAsia="Times New Roman" w:hAnsi="Times New Roman" w:cs="Times New Roman"/>
+                <w:sz w:val="24"/>
+                <w:szCs w:val="24"/>
+                <w:lang w:eastAsia="en-GB"/>
+              </w:rPr>
+            </w:pPr>
+            <w:r>
+              <w:rPr>
+                <w:rFonts w:ascii="Calibri" w:eastAsia="Times New Roman" w:hAnsi="Calibri" w:cs="Calibri"/>
+                <w:lang w:eastAsia="en-GB"/>
+              </w:rPr>
+              <w:t>The testing code has been written to follow the stages of the state machine according to which the component operates therefore the timing of the input signals is accurate relative to the timing of the actual component operation.</w:t>
+            </w:r>
+          </w:p>
+          <w:p>
+            <w:pPr>
+              <w:numPr>
+                <w:ilvl w:val="1"/>
+                <w:numId w:val="16"/>
+              </w:numPr>
+              <w:spacing w:after="0" w:line="240" w:lineRule="auto"/>
+              <w:ind w:left="259"/>
+              <w:textAlignment w:val="center"/>
+              <w:rPr>
+                <w:rFonts w:ascii="Times New Roman" w:eastAsia="Times New Roman" w:hAnsi="Times New Roman" w:cs="Times New Roman"/>
+                <w:sz w:val="24"/>
+                <w:szCs w:val="24"/>
+                <w:lang w:eastAsia="en-GB"/>
+              </w:rPr>
+            </w:pPr>
+            <w:r>
+              <w:rPr>
+                <w:rFonts w:ascii="Calibri" w:eastAsia="Times New Roman" w:hAnsi="Calibri" w:cs="Calibri"/>
+                <w:lang w:eastAsia="en-GB"/>
+              </w:rPr>
+              <w:t xml:space="preserve">The input signals generated by the user were made to resemble the signals the component would </w:t>
+            </w:r>
+            <w:r>
+              <w:rPr>
+                <w:rFonts w:ascii="Calibri" w:eastAsia="Times New Roman" w:hAnsi="Calibri" w:cs="Calibri"/>
+                <w:lang w:eastAsia="en-GB"/>
+              </w:rPr>
+              <w:lastRenderedPageBreak/>
+              <w:t>normally receive from other components as accurately as possible. That being said, the correct operation of the component does not depend on the timings of the input signals.</w:t>
+            </w:r>
+          </w:p>
+          <w:p>
+            <w:pPr>
+              <w:numPr>
+                <w:ilvl w:val="1"/>
+                <w:numId w:val="16"/>
+              </w:numPr>
+              <w:spacing w:after="0" w:line="240" w:lineRule="auto"/>
+              <w:ind w:left="259"/>
+              <w:textAlignment w:val="center"/>
+              <w:rPr>
+                <w:rFonts w:ascii="Times New Roman" w:eastAsia="Times New Roman" w:hAnsi="Times New Roman" w:cs="Times New Roman"/>
+                <w:sz w:val="24"/>
+                <w:szCs w:val="24"/>
+                <w:lang w:eastAsia="en-GB"/>
+              </w:rPr>
+            </w:pPr>
+            <w:r>
+              <w:rPr>
+                <w:rFonts w:ascii="Calibri" w:eastAsia="Times New Roman" w:hAnsi="Calibri" w:cs="Calibri"/>
+                <w:lang w:eastAsia="en-GB"/>
+              </w:rPr>
+              <w:t xml:space="preserve">There is a </w:t>
+            </w:r>
+            <w:proofErr w:type="gramStart"/>
+            <w:r>
+              <w:rPr>
+                <w:rFonts w:ascii="Calibri" w:eastAsia="Times New Roman" w:hAnsi="Calibri" w:cs="Calibri"/>
+                <w:lang w:eastAsia="en-GB"/>
+              </w:rPr>
+              <w:t>100 clock</w:t>
+            </w:r>
+            <w:proofErr w:type="gramEnd"/>
+            <w:r>
+              <w:rPr>
+                <w:rFonts w:ascii="Calibri" w:eastAsia="Times New Roman" w:hAnsi="Calibri" w:cs="Calibri"/>
+                <w:lang w:eastAsia="en-GB"/>
+              </w:rPr>
+              <w:t xml:space="preserve"> cycle delay between each transmission process.</w:t>
+            </w:r>
+          </w:p>
+        </w:tc>
+        <w:tc>
+          <w:tcPr>
+            <w:tcW w:w="2393" w:type="dxa"/>
+            <w:tcBorders>
+              <w:top w:val="single" w:sz="8" w:space="0" w:color="A3A3A3"/>
+              <w:left w:val="single" w:sz="8" w:space="0" w:color="A3A3A3"/>
+              <w:bottom w:val="single" w:sz="8" w:space="0" w:color="A3A3A3"/>
+              <w:right w:val="single" w:sz="8" w:space="0" w:color="A3A3A3"/>
+            </w:tcBorders>
+            <w:tcMar>
+              <w:top w:w="80" w:type="dxa"/>
+              <w:left w:w="80" w:type="dxa"/>
+              <w:bottom w:w="80" w:type="dxa"/>
+              <w:right w:w="80" w:type="dxa"/>
+            </w:tcMar>
+            <w:hideMark/>
+          </w:tcPr>
+          <w:p>
+            <w:pPr>
+              <w:numPr>
+                <w:ilvl w:val="1"/>
+                <w:numId w:val="17"/>
+              </w:numPr>
+              <w:spacing w:after="0" w:line="240" w:lineRule="auto"/>
+              <w:ind w:left="259"/>
+              <w:textAlignment w:val="center"/>
+              <w:rPr>
+                <w:rFonts w:ascii="Times New Roman" w:eastAsia="Times New Roman" w:hAnsi="Times New Roman" w:cs="Times New Roman"/>
+                <w:sz w:val="24"/>
+                <w:szCs w:val="24"/>
+                <w:lang w:eastAsia="en-GB"/>
+              </w:rPr>
+            </w:pPr>
+            <w:r>
+              <w:rPr>
+                <w:rFonts w:ascii="Calibri" w:eastAsia="Times New Roman" w:hAnsi="Calibri" w:cs="Calibri"/>
+                <w:lang w:eastAsia="en-GB"/>
+              </w:rPr>
+              <w:lastRenderedPageBreak/>
+              <w:t>The buffer size has been set to 7 spaces as this is how many spaces the incoming batch of orientation data needs.</w:t>
+            </w:r>
+          </w:p>
+          <w:p>
+            <w:pPr>
+              <w:numPr>
+                <w:ilvl w:val="1"/>
+                <w:numId w:val="17"/>
+              </w:numPr>
+              <w:spacing w:after="0" w:line="240" w:lineRule="auto"/>
+              <w:ind w:left="259"/>
+              <w:textAlignment w:val="center"/>
+              <w:rPr>
+                <w:rFonts w:ascii="Times New Roman" w:eastAsia="Times New Roman" w:hAnsi="Times New Roman" w:cs="Times New Roman"/>
+                <w:sz w:val="24"/>
+                <w:szCs w:val="24"/>
+                <w:lang w:eastAsia="en-GB"/>
+              </w:rPr>
+            </w:pPr>
+            <w:r>
+              <w:rPr>
+                <w:rFonts w:ascii="Calibri" w:eastAsia="Times New Roman" w:hAnsi="Calibri" w:cs="Calibri"/>
+                <w:lang w:eastAsia="en-GB"/>
+              </w:rPr>
+              <w:t>The transmitter is designed to work at a baud rate of 115200 and since the clock speed is 1MHz this means that each bit transmitted is 9 clock cycles wide.</w:t>
+            </w:r>
+          </w:p>
+        </w:tc>
+        <w:tc>
+          <w:tcPr>
+            <w:tcW w:w="3149" w:type="dxa"/>
+            <w:tcBorders>
+              <w:top w:val="single" w:sz="8" w:space="0" w:color="A3A3A3"/>
+              <w:left w:val="single" w:sz="8" w:space="0" w:color="A3A3A3"/>
+              <w:bottom w:val="single" w:sz="8" w:space="0" w:color="A3A3A3"/>
+              <w:right w:val="single" w:sz="8" w:space="0" w:color="A3A3A3"/>
+            </w:tcBorders>
+            <w:tcMar>
+              <w:top w:w="80" w:type="dxa"/>
+              <w:left w:w="80" w:type="dxa"/>
+              <w:bottom w:w="80" w:type="dxa"/>
+              <w:right w:w="80" w:type="dxa"/>
+            </w:tcMar>
+            <w:hideMark/>
+          </w:tcPr>
+          <w:p>
+            <w:pPr>
+              <w:numPr>
+                <w:ilvl w:val="1"/>
+                <w:numId w:val="18"/>
+              </w:numPr>
+              <w:spacing w:after="0" w:line="240" w:lineRule="auto"/>
+              <w:ind w:left="259"/>
+              <w:textAlignment w:val="center"/>
+              <w:rPr>
+                <w:rFonts w:ascii="Times New Roman" w:eastAsia="Times New Roman" w:hAnsi="Times New Roman" w:cs="Times New Roman"/>
+                <w:sz w:val="24"/>
+                <w:szCs w:val="24"/>
+                <w:lang w:eastAsia="en-GB"/>
+              </w:rPr>
+            </w:pPr>
+            <w:r>
+              <w:rPr>
+                <w:rFonts w:ascii="Calibri" w:eastAsia="Times New Roman" w:hAnsi="Calibri" w:cs="Calibri"/>
+                <w:lang w:eastAsia="en-GB"/>
+              </w:rPr>
+              <w:t xml:space="preserve">When the start signal is received the transmitter has to transition to the wait data state and then wait for the next non-zero data and then save it into its internal buffer and then transition to the </w:t>
+            </w:r>
+            <w:proofErr w:type="spellStart"/>
+            <w:r>
+              <w:rPr>
+                <w:rFonts w:ascii="Calibri" w:eastAsia="Times New Roman" w:hAnsi="Calibri" w:cs="Calibri"/>
+                <w:lang w:eastAsia="en-GB"/>
+              </w:rPr>
+              <w:t>readDatate</w:t>
+            </w:r>
+            <w:proofErr w:type="spellEnd"/>
+            <w:r>
+              <w:rPr>
+                <w:rFonts w:ascii="Calibri" w:eastAsia="Times New Roman" w:hAnsi="Calibri" w:cs="Calibri"/>
+                <w:lang w:eastAsia="en-GB"/>
+              </w:rPr>
+              <w:t xml:space="preserve"> state.</w:t>
+            </w:r>
+          </w:p>
+          <w:p>
+            <w:pPr>
+              <w:numPr>
+                <w:ilvl w:val="1"/>
+                <w:numId w:val="18"/>
+              </w:numPr>
+              <w:spacing w:after="0" w:line="240" w:lineRule="auto"/>
+              <w:ind w:left="259"/>
+              <w:textAlignment w:val="center"/>
+              <w:rPr>
+                <w:rFonts w:ascii="Times New Roman" w:eastAsia="Times New Roman" w:hAnsi="Times New Roman" w:cs="Times New Roman"/>
+                <w:sz w:val="24"/>
+                <w:szCs w:val="24"/>
+                <w:lang w:eastAsia="en-GB"/>
+              </w:rPr>
+            </w:pPr>
+            <w:r>
+              <w:rPr>
+                <w:rFonts w:ascii="Calibri" w:eastAsia="Times New Roman" w:hAnsi="Calibri" w:cs="Calibri"/>
+                <w:lang w:eastAsia="en-GB"/>
+              </w:rPr>
+              <w:t xml:space="preserve">When </w:t>
+            </w:r>
+            <w:proofErr w:type="spellStart"/>
+            <w:r>
+              <w:rPr>
+                <w:rFonts w:ascii="Calibri" w:eastAsia="Times New Roman" w:hAnsi="Calibri" w:cs="Calibri"/>
+                <w:lang w:eastAsia="en-GB"/>
+              </w:rPr>
+              <w:t>DoneRx</w:t>
+            </w:r>
+            <w:proofErr w:type="spellEnd"/>
+            <w:r>
+              <w:rPr>
+                <w:rFonts w:ascii="Calibri" w:eastAsia="Times New Roman" w:hAnsi="Calibri" w:cs="Calibri"/>
+                <w:lang w:eastAsia="en-GB"/>
+              </w:rPr>
+              <w:t xml:space="preserve"> signal is received the transmitter has to store done on its input. This has to happen 6 times as the orientation data is sent in 6 data pieces excluding the ID.</w:t>
+            </w:r>
+          </w:p>
+          <w:p>
+            <w:pPr>
+              <w:numPr>
+                <w:ilvl w:val="1"/>
+                <w:numId w:val="18"/>
+              </w:numPr>
+              <w:spacing w:after="0" w:line="240" w:lineRule="auto"/>
+              <w:ind w:left="259"/>
+              <w:textAlignment w:val="center"/>
+              <w:rPr>
+                <w:rFonts w:ascii="Times New Roman" w:eastAsia="Times New Roman" w:hAnsi="Times New Roman" w:cs="Times New Roman"/>
+                <w:sz w:val="24"/>
+                <w:szCs w:val="24"/>
+                <w:lang w:eastAsia="en-GB"/>
+              </w:rPr>
+            </w:pPr>
+            <w:r>
+              <w:rPr>
+                <w:rFonts w:ascii="Calibri" w:eastAsia="Times New Roman" w:hAnsi="Calibri" w:cs="Calibri"/>
+                <w:lang w:eastAsia="en-GB"/>
+              </w:rPr>
+              <w:t xml:space="preserve">The transmitter has to transmit all the data correctly. Each sample has to be sent out with the Lower byte first </w:t>
+            </w:r>
+            <w:r>
+              <w:rPr>
+                <w:rFonts w:ascii="Calibri" w:eastAsia="Times New Roman" w:hAnsi="Calibri" w:cs="Calibri"/>
+                <w:lang w:eastAsia="en-GB"/>
+              </w:rPr>
+              <w:lastRenderedPageBreak/>
+              <w:t>and then the upper byte second.</w:t>
+            </w:r>
+          </w:p>
+        </w:tc>
+      </w:tr>
+    </w:tbl>
+    <w:p>
+      <w:pPr>
+        <w:pStyle w:val="Heading3"/>
+        <w:rPr>
+          <w:b/>
+        </w:rPr>
+      </w:pPr>
+      <w:bookmarkStart w:id="1" w:name="_GoBack"/>
+      <w:bookmarkEnd w:id="1"/>
+      <w:r>
+        <w:rPr>
+          <w:b/>
+        </w:rPr>
+        <w:lastRenderedPageBreak/>
         <w:br w:type="page"/>
       </w:r>
     </w:p>
@@ -4532,7 +5827,7 @@
                     </pic:cNvPicPr>
                   </pic:nvPicPr>
                   <pic:blipFill>
-                    <a:blip r:embed="rId11">
+                    <a:blip r:embed="rId13">
                       <a:extLst>
                         <a:ext uri="{28A0092B-C50C-407E-A947-70E740481C1C}">
                           <a14:useLocalDpi xmlns:a14="http://schemas.microsoft.com/office/drawing/2010/main" val="0"/>
@@ -4611,7 +5906,7 @@
                     </pic:cNvPicPr>
                   </pic:nvPicPr>
                   <pic:blipFill>
-                    <a:blip r:embed="rId12">
+                    <a:blip r:embed="rId14">
                       <a:extLst>
                         <a:ext uri="{28A0092B-C50C-407E-A947-70E740481C1C}">
                           <a14:useLocalDpi xmlns:a14="http://schemas.microsoft.com/office/drawing/2010/main" val="0"/>
@@ -4690,7 +5985,7 @@
                     </pic:cNvPicPr>
                   </pic:nvPicPr>
                   <pic:blipFill>
-                    <a:blip r:embed="rId13">
+                    <a:blip r:embed="rId15">
                       <a:extLst>
                         <a:ext uri="{28A0092B-C50C-407E-A947-70E740481C1C}">
                           <a14:useLocalDpi xmlns:a14="http://schemas.microsoft.com/office/drawing/2010/main" val="0"/>
@@ -4774,7 +6069,7 @@
                     </pic:cNvPicPr>
                   </pic:nvPicPr>
                   <pic:blipFill>
-                    <a:blip r:embed="rId14">
+                    <a:blip r:embed="rId16">
                       <a:extLst>
                         <a:ext uri="{28A0092B-C50C-407E-A947-70E740481C1C}">
                           <a14:useLocalDpi xmlns:a14="http://schemas.microsoft.com/office/drawing/2010/main" val="0"/>
@@ -4891,7 +6186,7 @@
                     </pic:cNvPicPr>
                   </pic:nvPicPr>
                   <pic:blipFill>
-                    <a:blip r:embed="rId15">
+                    <a:blip r:embed="rId17">
                       <a:extLst>
                         <a:ext uri="{28A0092B-C50C-407E-A947-70E740481C1C}">
                           <a14:useLocalDpi xmlns:a14="http://schemas.microsoft.com/office/drawing/2010/main" val="0"/>
@@ -4929,16 +6224,7 @@
         </w:drawing>
       </w:r>
       <w:r>
-        <w:t>A c</w:t>
-      </w:r>
-      <w:r>
-        <w:t xml:space="preserve">omplete set of Data </w:t>
-      </w:r>
-      <w:r>
-        <w:t>Transmission</w:t>
-      </w:r>
-      <w:r>
-        <w:t xml:space="preserve"> Controller testbench screenshots.</w:t>
+        <w:t>A complete set of Data Transmission Controller testbench screenshots.</w:t>
       </w:r>
     </w:p>
     <w:p>
@@ -4982,7 +6268,7 @@
                     </pic:cNvPicPr>
                   </pic:nvPicPr>
                   <pic:blipFill>
-                    <a:blip r:embed="rId16">
+                    <a:blip r:embed="rId18">
                       <a:extLst>
                         <a:ext uri="{28A0092B-C50C-407E-A947-70E740481C1C}">
                           <a14:useLocalDpi xmlns:a14="http://schemas.microsoft.com/office/drawing/2010/main" val="0"/>
@@ -5071,7 +6357,7 @@
                     </pic:cNvPicPr>
                   </pic:nvPicPr>
                   <pic:blipFill>
-                    <a:blip r:embed="rId17">
+                    <a:blip r:embed="rId19">
                       <a:extLst>
                         <a:ext uri="{28A0092B-C50C-407E-A947-70E740481C1C}">
                           <a14:useLocalDpi xmlns:a14="http://schemas.microsoft.com/office/drawing/2010/main" val="0"/>
@@ -5157,7 +6443,7 @@
                     </pic:cNvPicPr>
                   </pic:nvPicPr>
                   <pic:blipFill>
-                    <a:blip r:embed="rId18">
+                    <a:blip r:embed="rId20">
                       <a:extLst>
                         <a:ext uri="{28A0092B-C50C-407E-A947-70E740481C1C}">
                           <a14:useLocalDpi xmlns:a14="http://schemas.microsoft.com/office/drawing/2010/main" val="0"/>
@@ -5275,7 +6561,7 @@
                     </pic:cNvPicPr>
                   </pic:nvPicPr>
                   <pic:blipFill>
-                    <a:blip r:embed="rId19">
+                    <a:blip r:embed="rId21">
                       <a:extLst>
                         <a:ext uri="{28A0092B-C50C-407E-A947-70E740481C1C}">
                           <a14:useLocalDpi xmlns:a14="http://schemas.microsoft.com/office/drawing/2010/main" val="0"/>
@@ -5310,13 +6596,7 @@
         </w:drawing>
       </w:r>
       <w:r>
-        <w:t xml:space="preserve">A complete set of </w:t>
-      </w:r>
-      <w:r>
-        <w:t xml:space="preserve">FIFO Buffer </w:t>
-      </w:r>
-      <w:r>
-        <w:t>testbench screenshots.</w:t>
+        <w:t>A complete set of FIFO Buffer testbench screenshots.</w:t>
       </w:r>
     </w:p>
     <w:p>
@@ -5453,7 +6733,7 @@
                     </pic:cNvPicPr>
                   </pic:nvPicPr>
                   <pic:blipFill>
-                    <a:blip r:embed="rId20">
+                    <a:blip r:embed="rId22">
                       <a:extLst>
                         <a:ext uri="{28A0092B-C50C-407E-A947-70E740481C1C}">
                           <a14:useLocalDpi xmlns:a14="http://schemas.microsoft.com/office/drawing/2010/main" val="0"/>
@@ -5539,7 +6819,7 @@
                     </pic:cNvPicPr>
                   </pic:nvPicPr>
                   <pic:blipFill>
-                    <a:blip r:embed="rId21">
+                    <a:blip r:embed="rId23">
                       <a:extLst>
                         <a:ext uri="{28A0092B-C50C-407E-A947-70E740481C1C}">
                           <a14:useLocalDpi xmlns:a14="http://schemas.microsoft.com/office/drawing/2010/main" val="0"/>
@@ -5712,7 +6992,7 @@
                     </pic:cNvPicPr>
                   </pic:nvPicPr>
                   <pic:blipFill>
-                    <a:blip r:embed="rId22">
+                    <a:blip r:embed="rId24">
                       <a:extLst>
                         <a:ext uri="{28A0092B-C50C-407E-A947-70E740481C1C}">
                           <a14:useLocalDpi xmlns:a14="http://schemas.microsoft.com/office/drawing/2010/main" val="0"/>
@@ -5807,16 +7087,7 @@
     </w:p>
     <w:p>
       <w:r>
-        <w:t xml:space="preserve">A </w:t>
-      </w:r>
-      <w:r>
-        <w:t xml:space="preserve">complete set of </w:t>
-      </w:r>
-      <w:r>
-        <w:t>Address Loader</w:t>
-      </w:r>
-      <w:r>
-        <w:t xml:space="preserve"> testbench screenshots.</w:t>
+        <w:t>A complete set of Address Loader testbench screenshots.</w:t>
       </w:r>
     </w:p>
     <w:p>
@@ -5867,7 +7138,7 @@
                     </pic:cNvPicPr>
                   </pic:nvPicPr>
                   <pic:blipFill>
-                    <a:blip r:embed="rId23">
+                    <a:blip r:embed="rId25">
                       <a:extLst>
                         <a:ext uri="{28A0092B-C50C-407E-A947-70E740481C1C}">
                           <a14:useLocalDpi xmlns:a14="http://schemas.microsoft.com/office/drawing/2010/main" val="0"/>
@@ -6029,7 +7300,7 @@
                     </pic:cNvPicPr>
                   </pic:nvPicPr>
                   <pic:blipFill>
-                    <a:blip r:embed="rId24" cstate="print">
+                    <a:blip r:embed="rId26" cstate="print">
                       <a:extLst>
                         <a:ext uri="{28A0092B-C50C-407E-A947-70E740481C1C}">
                           <a14:useLocalDpi xmlns:a14="http://schemas.microsoft.com/office/drawing/2010/main" val="0"/>
@@ -6080,6 +7351,404 @@
     <w:p/>
     <w:p/>
     <w:p/>
+    <w:p/>
+    <w:p/>
+    <w:p/>
+    <w:p/>
+    <w:p/>
+    <w:p/>
+    <w:p/>
+    <w:p/>
+    <w:p/>
+    <w:p/>
+    <w:p/>
+    <w:p/>
+    <w:p/>
+    <w:p/>
+    <w:p/>
+    <w:p/>
+    <w:p>
+      <w:pPr>
+        <w:pStyle w:val="Heading1"/>
+        <w:jc w:val="center"/>
+        <w:rPr>
+          <w:b/>
+        </w:rPr>
+      </w:pPr>
+      <w:r>
+        <w:rPr>
+          <w:b/>
+        </w:rPr>
+        <w:lastRenderedPageBreak/>
+        <w:t xml:space="preserve">Appendix </w:t>
+      </w:r>
+      <w:r>
+        <w:rPr>
+          <w:b/>
+        </w:rPr>
+        <w:t>E</w:t>
+      </w:r>
+    </w:p>
+    <w:p/>
+    <w:p>
+      <w:r>
+        <w:t xml:space="preserve">A complete set of </w:t>
+      </w:r>
+      <w:r>
+        <w:t>FPGA-STM32 SPI Access Controller</w:t>
+      </w:r>
+      <w:r>
+        <w:t xml:space="preserve"> testbench screenshots.</w:t>
+      </w:r>
+    </w:p>
+    <w:p>
+      <w:pPr>
+        <w:spacing w:after="0" w:line="240" w:lineRule="auto"/>
+        <w:rPr>
+          <w:rFonts w:ascii="Calibri" w:eastAsia="Times New Roman" w:hAnsi="Calibri" w:cs="Calibri"/>
+          <w:lang w:eastAsia="en-GB"/>
+        </w:rPr>
+      </w:pPr>
+      <w:r>
+        <w:rPr>
+          <w:rFonts w:ascii="Calibri" w:eastAsia="Times New Roman" w:hAnsi="Calibri" w:cs="Calibri"/>
+          <w:noProof/>
+          <w:lang w:eastAsia="en-GB"/>
+        </w:rPr>
+        <w:drawing>
+          <wp:anchor distT="0" distB="0" distL="114300" distR="114300" simplePos="0" relativeHeight="251715584" behindDoc="1" locked="0" layoutInCell="1" allowOverlap="1" wp14:anchorId="3C2B9BA7">
+            <wp:simplePos x="0" y="0"/>
+            <wp:positionH relativeFrom="margin">
+              <wp:align>right</wp:align>
+            </wp:positionH>
+            <wp:positionV relativeFrom="paragraph">
+              <wp:posOffset>258252</wp:posOffset>
+            </wp:positionV>
+            <wp:extent cx="6193790" cy="2900680"/>
+            <wp:effectExtent l="0" t="0" r="0" b="0"/>
+            <wp:wrapTight wrapText="bothSides">
+              <wp:wrapPolygon edited="0">
+                <wp:start x="0" y="0"/>
+                <wp:lineTo x="0" y="21420"/>
+                <wp:lineTo x="21525" y="21420"/>
+                <wp:lineTo x="21525" y="0"/>
+                <wp:lineTo x="0" y="0"/>
+              </wp:wrapPolygon>
+            </wp:wrapTight>
+            <wp:docPr id="32" name="Picture 32" descr="까까까까까까까까까급 &#10;-6 -6 -6 -6 -6 -6 -6 -6 -6 -6 &#10;@㉬@色크@ &#10;. 수수令令 &#10;@㉬@色크@ &#10;•챷才才才 "/>
+            <wp:cNvGraphicFramePr>
+              <a:graphicFrameLocks xmlns:a="http://schemas.openxmlformats.org/drawingml/2006/main" noChangeAspect="1"/>
+            </wp:cNvGraphicFramePr>
+            <a:graphic xmlns:a="http://schemas.openxmlformats.org/drawingml/2006/main">
+              <a:graphicData uri="http://schemas.openxmlformats.org/drawingml/2006/picture">
+                <pic:pic xmlns:pic="http://schemas.openxmlformats.org/drawingml/2006/picture">
+                  <pic:nvPicPr>
+                    <pic:cNvPr id="0" name="Picture 1" descr="까까까까까까까까까급 &#10;-6 -6 -6 -6 -6 -6 -6 -6 -6 -6 &#10;@㉬@色크@ &#10;. 수수令令 &#10;@㉬@色크@ &#10;•챷才才才 "/>
+                    <pic:cNvPicPr>
+                      <a:picLocks noChangeAspect="1" noChangeArrowheads="1"/>
+                    </pic:cNvPicPr>
+                  </pic:nvPicPr>
+                  <pic:blipFill>
+                    <a:blip r:embed="rId11">
+                      <a:extLst>
+                        <a:ext uri="{28A0092B-C50C-407E-A947-70E740481C1C}">
+                          <a14:useLocalDpi xmlns:a14="http://schemas.microsoft.com/office/drawing/2010/main" val="0"/>
+                        </a:ext>
+                      </a:extLst>
+                    </a:blip>
+                    <a:srcRect/>
+                    <a:stretch>
+                      <a:fillRect/>
+                    </a:stretch>
+                  </pic:blipFill>
+                  <pic:spPr bwMode="auto">
+                    <a:xfrm>
+                      <a:off x="0" y="0"/>
+                      <a:ext cx="6193790" cy="2900680"/>
+                    </a:xfrm>
+                    <a:prstGeom prst="rect">
+                      <a:avLst/>
+                    </a:prstGeom>
+                    <a:noFill/>
+                    <a:ln>
+                      <a:noFill/>
+                    </a:ln>
+                  </pic:spPr>
+                </pic:pic>
+              </a:graphicData>
+            </a:graphic>
+            <wp14:sizeRelH relativeFrom="margin">
+              <wp14:pctWidth>0</wp14:pctWidth>
+            </wp14:sizeRelH>
+            <wp14:sizeRelV relativeFrom="margin">
+              <wp14:pctHeight>0</wp14:pctHeight>
+            </wp14:sizeRelV>
+          </wp:anchor>
+        </w:drawing>
+      </w:r>
+    </w:p>
+    <w:p>
+      <w:r>
+        <w:rPr>
+          <w:rFonts w:ascii="Calibri" w:eastAsia="Times New Roman" w:hAnsi="Calibri" w:cs="Calibri"/>
+          <w:noProof/>
+          <w:lang w:eastAsia="en-GB"/>
+        </w:rPr>
+        <w:drawing>
+          <wp:anchor distT="0" distB="0" distL="114300" distR="114300" simplePos="0" relativeHeight="251716608" behindDoc="1" locked="0" layoutInCell="1" allowOverlap="1" wp14:anchorId="4890771E">
+            <wp:simplePos x="0" y="0"/>
+            <wp:positionH relativeFrom="margin">
+              <wp:align>right</wp:align>
+            </wp:positionH>
+            <wp:positionV relativeFrom="paragraph">
+              <wp:posOffset>3299681</wp:posOffset>
+            </wp:positionV>
+            <wp:extent cx="6193790" cy="2813050"/>
+            <wp:effectExtent l="0" t="0" r="0" b="6350"/>
+            <wp:wrapTight wrapText="bothSides">
+              <wp:wrapPolygon edited="0">
+                <wp:start x="0" y="0"/>
+                <wp:lineTo x="0" y="21502"/>
+                <wp:lineTo x="21525" y="21502"/>
+                <wp:lineTo x="21525" y="0"/>
+                <wp:lineTo x="0" y="0"/>
+              </wp:wrapPolygon>
+            </wp:wrapTight>
+            <wp:docPr id="33" name="Picture 33" descr="Machine generated alternative text:&#10;'accesscontrol_ &#10;vhd_tstf11/CLK &#10;'accesscontrol_ &#10;vhd_tstf11/bdMU &#10;(5) &#10;(4) &#10;(3) &#10;(2) &#10;(1) &#10;'accesscon tr 01 _vhd _tst/i I'd a talMUO &#10;'accesscon tr 01 _vhd _tst/i I'd a talMlJ I &#10;'accesscon tr 01 _vhd _tst/i I/da talMlJ2 &#10;'accesscon tr 01 _vhd _tst/i I/da talMlJ3 &#10;'accesscon tr 01 _vhd _tst/i I'd a talMlJ 4 &#10;'accesscon tr 01 _vhd _tst/i I'd a talMlJ 5 &#10;'accesscon tr 01 _vhd _tst/i I/da taOu t &#10;'accesscontrol_ &#10;vhd _tst,'i I/TRANSMIT &#10;'accesscon tr 01 _ &#10;vhd_tstf11/r2s1MU &#10;(5) &#10;(4) &#10;(3) &#10;(2) &#10;'accesscon trol _vhd _tst/i I/sta te &#10;laccesscon trol _vhd _tst/i Ifid x &#10;Non &#10;000001 &#10;000000 &#10;Msgs &#10;000000 &#10;000000 &#10;0000 1 &#10;0000 1 &#10;5001000000 &#10;1264000000 &#10;0000 &#10;1268000000 &#10;1272000000 "/>
+            <wp:cNvGraphicFramePr>
+              <a:graphicFrameLocks xmlns:a="http://schemas.openxmlformats.org/drawingml/2006/main" noChangeAspect="1"/>
+            </wp:cNvGraphicFramePr>
+            <a:graphic xmlns:a="http://schemas.openxmlformats.org/drawingml/2006/main">
+              <a:graphicData uri="http://schemas.openxmlformats.org/drawingml/2006/picture">
+                <pic:pic xmlns:pic="http://schemas.openxmlformats.org/drawingml/2006/picture">
+                  <pic:nvPicPr>
+                    <pic:cNvPr id="0" name="Picture 2" descr="Machine generated alternative text:&#10;'accesscontrol_ &#10;vhd_tstf11/CLK &#10;'accesscontrol_ &#10;vhd_tstf11/bdMU &#10;(5) &#10;(4) &#10;(3) &#10;(2) &#10;(1) &#10;'accesscon tr 01 _vhd _tst/i I'd a talMUO &#10;'accesscon tr 01 _vhd _tst/i I'd a talMlJ I &#10;'accesscon tr 01 _vhd _tst/i I/da talMlJ2 &#10;'accesscon tr 01 _vhd _tst/i I/da talMlJ3 &#10;'accesscon tr 01 _vhd _tst/i I'd a talMlJ 4 &#10;'accesscon tr 01 _vhd _tst/i I'd a talMlJ 5 &#10;'accesscon tr 01 _vhd _tst/i I/da taOu t &#10;'accesscontrol_ &#10;vhd _tst,'i I/TRANSMIT &#10;'accesscon tr 01 _ &#10;vhd_tstf11/r2s1MU &#10;(5) &#10;(4) &#10;(3) &#10;(2) &#10;'accesscon trol _vhd _tst/i I/sta te &#10;laccesscon trol _vhd _tst/i Ifid x &#10;Non &#10;000001 &#10;000000 &#10;Msgs &#10;000000 &#10;000000 &#10;0000 1 &#10;0000 1 &#10;5001000000 &#10;1264000000 &#10;0000 &#10;1268000000 &#10;1272000000 "/>
+                    <pic:cNvPicPr>
+                      <a:picLocks noChangeAspect="1" noChangeArrowheads="1"/>
+                    </pic:cNvPicPr>
+                  </pic:nvPicPr>
+                  <pic:blipFill>
+                    <a:blip r:embed="rId27">
+                      <a:extLst>
+                        <a:ext uri="{28A0092B-C50C-407E-A947-70E740481C1C}">
+                          <a14:useLocalDpi xmlns:a14="http://schemas.microsoft.com/office/drawing/2010/main" val="0"/>
+                        </a:ext>
+                      </a:extLst>
+                    </a:blip>
+                    <a:srcRect/>
+                    <a:stretch>
+                      <a:fillRect/>
+                    </a:stretch>
+                  </pic:blipFill>
+                  <pic:spPr bwMode="auto">
+                    <a:xfrm>
+                      <a:off x="0" y="0"/>
+                      <a:ext cx="6193790" cy="2813050"/>
+                    </a:xfrm>
+                    <a:prstGeom prst="rect">
+                      <a:avLst/>
+                    </a:prstGeom>
+                    <a:noFill/>
+                    <a:ln>
+                      <a:noFill/>
+                    </a:ln>
+                  </pic:spPr>
+                </pic:pic>
+              </a:graphicData>
+            </a:graphic>
+            <wp14:sizeRelH relativeFrom="margin">
+              <wp14:pctWidth>0</wp14:pctWidth>
+            </wp14:sizeRelH>
+            <wp14:sizeRelV relativeFrom="margin">
+              <wp14:pctHeight>0</wp14:pctHeight>
+            </wp14:sizeRelV>
+          </wp:anchor>
+        </w:drawing>
+      </w:r>
+    </w:p>
+    <w:p>
+      <w:pPr>
+        <w:spacing w:after="0" w:line="240" w:lineRule="auto"/>
+        <w:rPr>
+          <w:rFonts w:ascii="Calibri" w:eastAsia="Times New Roman" w:hAnsi="Calibri" w:cs="Calibri"/>
+          <w:lang w:eastAsia="en-GB"/>
+        </w:rPr>
+      </w:pPr>
+    </w:p>
+    <w:p>
+      <w:pPr>
+        <w:spacing w:after="0" w:line="240" w:lineRule="auto"/>
+        <w:rPr>
+          <w:rFonts w:ascii="Calibri" w:eastAsia="Times New Roman" w:hAnsi="Calibri" w:cs="Calibri"/>
+          <w:lang w:eastAsia="en-GB"/>
+        </w:rPr>
+      </w:pPr>
+      <w:r>
+        <w:rPr>
+          <w:rFonts w:ascii="Calibri" w:eastAsia="Times New Roman" w:hAnsi="Calibri" w:cs="Calibri"/>
+          <w:noProof/>
+          <w:lang w:eastAsia="en-GB"/>
+        </w:rPr>
+        <w:lastRenderedPageBreak/>
+        <w:drawing>
+          <wp:anchor distT="0" distB="0" distL="114300" distR="114300" simplePos="0" relativeHeight="251717632" behindDoc="1" locked="0" layoutInCell="1" allowOverlap="1" wp14:anchorId="567CFF89">
+            <wp:simplePos x="0" y="0"/>
+            <wp:positionH relativeFrom="margin">
+              <wp:align>right</wp:align>
+            </wp:positionH>
+            <wp:positionV relativeFrom="paragraph">
+              <wp:posOffset>278295</wp:posOffset>
+            </wp:positionV>
+            <wp:extent cx="6193790" cy="2818765"/>
+            <wp:effectExtent l="0" t="0" r="0" b="635"/>
+            <wp:wrapTight wrapText="bothSides">
+              <wp:wrapPolygon edited="0">
+                <wp:start x="0" y="0"/>
+                <wp:lineTo x="0" y="21459"/>
+                <wp:lineTo x="21525" y="21459"/>
+                <wp:lineTo x="21525" y="0"/>
+                <wp:lineTo x="0" y="0"/>
+              </wp:wrapPolygon>
+            </wp:wrapTight>
+            <wp:docPr id="34" name="Picture 34" descr="1000009I &#10;х дчл¯ рд uossa»e/ &#10;00 000 &#10;00000 &#10;00 000 &#10;00000000ZI &#10;000000000I &#10;00000 &#10;000000008 &#10;0000 &#10;00000 &#10;0000 о &#10;ло 00 &#10;s6 000000100s &#10;000000 &#10;s5SA &#10;мон &#10;аз as/I дчл¯ р д uoss &#10;S Г] М а ерЛ дчл¯ р д uossa»e/ &#10;дчл¯ р д uossa»e/ &#10;ЕПДПа дчл¯ р д uossa»e/ &#10;дчл¯ р д uossa»e/ &#10;дчл¯ р д uossa»e/ &#10;О ЛИЛ а е РЛ дчл¯ рд uossa»e/ &#10;Е) &#10;nwpq/I дчл¯ рд uossa»e/ &#10;Е) &#10;Ъ) &#10;пиля Ј/џля &#10;¯ дчл¯ р д uoss &#10;¯ р д uossa»e/ "/>
+            <wp:cNvGraphicFramePr>
+              <a:graphicFrameLocks xmlns:a="http://schemas.openxmlformats.org/drawingml/2006/main" noChangeAspect="1"/>
+            </wp:cNvGraphicFramePr>
+            <a:graphic xmlns:a="http://schemas.openxmlformats.org/drawingml/2006/main">
+              <a:graphicData uri="http://schemas.openxmlformats.org/drawingml/2006/picture">
+                <pic:pic xmlns:pic="http://schemas.openxmlformats.org/drawingml/2006/picture">
+                  <pic:nvPicPr>
+                    <pic:cNvPr id="0" name="Picture 3" descr="1000009I &#10;х дчл¯ рд uossa»e/ &#10;00 000 &#10;00000 &#10;00 000 &#10;00000000ZI &#10;000000000I &#10;00000 &#10;000000008 &#10;0000 &#10;00000 &#10;0000 о &#10;ло 00 &#10;s6 000000100s &#10;000000 &#10;s5SA &#10;мон &#10;аз as/I дчл¯ р д uoss &#10;S Г] М а ерЛ дчл¯ р д uossa»e/ &#10;дчл¯ р д uossa»e/ &#10;ЕПДПа дчл¯ р д uossa»e/ &#10;дчл¯ р д uossa»e/ &#10;дчл¯ р д uossa»e/ &#10;О ЛИЛ а е РЛ дчл¯ рд uossa»e/ &#10;Е) &#10;nwpq/I дчл¯ рд uossa»e/ &#10;Е) &#10;Ъ) &#10;пиля Ј/џля &#10;¯ дчл¯ р д uoss &#10;¯ р д uossa»e/ "/>
+                    <pic:cNvPicPr>
+                      <a:picLocks noChangeAspect="1" noChangeArrowheads="1"/>
+                    </pic:cNvPicPr>
+                  </pic:nvPicPr>
+                  <pic:blipFill>
+                    <a:blip r:embed="rId12">
+                      <a:extLst>
+                        <a:ext uri="{28A0092B-C50C-407E-A947-70E740481C1C}">
+                          <a14:useLocalDpi xmlns:a14="http://schemas.microsoft.com/office/drawing/2010/main" val="0"/>
+                        </a:ext>
+                      </a:extLst>
+                    </a:blip>
+                    <a:srcRect/>
+                    <a:stretch>
+                      <a:fillRect/>
+                    </a:stretch>
+                  </pic:blipFill>
+                  <pic:spPr bwMode="auto">
+                    <a:xfrm>
+                      <a:off x="0" y="0"/>
+                      <a:ext cx="6193790" cy="2818765"/>
+                    </a:xfrm>
+                    <a:prstGeom prst="rect">
+                      <a:avLst/>
+                    </a:prstGeom>
+                    <a:noFill/>
+                    <a:ln>
+                      <a:noFill/>
+                    </a:ln>
+                  </pic:spPr>
+                </pic:pic>
+              </a:graphicData>
+            </a:graphic>
+            <wp14:sizeRelH relativeFrom="margin">
+              <wp14:pctWidth>0</wp14:pctWidth>
+            </wp14:sizeRelH>
+            <wp14:sizeRelV relativeFrom="margin">
+              <wp14:pctHeight>0</wp14:pctHeight>
+            </wp14:sizeRelV>
+          </wp:anchor>
+        </w:drawing>
+      </w:r>
+    </w:p>
+    <w:p>
+      <w:pPr>
+        <w:spacing w:after="0" w:line="240" w:lineRule="auto"/>
+        <w:rPr>
+          <w:rFonts w:ascii="Calibri" w:eastAsia="Times New Roman" w:hAnsi="Calibri" w:cs="Calibri"/>
+          <w:lang w:eastAsia="en-GB"/>
+        </w:rPr>
+      </w:pPr>
+      <w:r>
+        <w:rPr>
+          <w:rFonts w:ascii="Calibri" w:eastAsia="Times New Roman" w:hAnsi="Calibri" w:cs="Calibri"/>
+          <w:noProof/>
+          <w:lang w:eastAsia="en-GB"/>
+        </w:rPr>
+        <w:drawing>
+          <wp:anchor distT="0" distB="0" distL="114300" distR="114300" simplePos="0" relativeHeight="251718656" behindDoc="1" locked="0" layoutInCell="1" allowOverlap="1" wp14:anchorId="0AD93F88">
+            <wp:simplePos x="0" y="0"/>
+            <wp:positionH relativeFrom="margin">
+              <wp:align>right</wp:align>
+            </wp:positionH>
+            <wp:positionV relativeFrom="paragraph">
+              <wp:posOffset>3303905</wp:posOffset>
+            </wp:positionV>
+            <wp:extent cx="6193790" cy="2545080"/>
+            <wp:effectExtent l="0" t="0" r="0" b="7620"/>
+            <wp:wrapTight wrapText="bothSides">
+              <wp:wrapPolygon edited="0">
+                <wp:start x="0" y="0"/>
+                <wp:lineTo x="0" y="21503"/>
+                <wp:lineTo x="21525" y="21503"/>
+                <wp:lineTo x="21525" y="0"/>
+                <wp:lineTo x="0" y="0"/>
+              </wp:wrapPolygon>
+            </wp:wrapTight>
+            <wp:docPr id="35" name="Picture 35" descr="1111111111111111111111111111110 &#10;o 로 o &#10;1 &#10;까까까까까까까까까까까 &#10;-6 -6 -6 -6 -6 -6 -6 -6 -6 -6 -6 &#10;@㉬@色크@ &#10;. 수수令令 "/>
+            <wp:cNvGraphicFramePr>
+              <a:graphicFrameLocks xmlns:a="http://schemas.openxmlformats.org/drawingml/2006/main" noChangeAspect="1"/>
+            </wp:cNvGraphicFramePr>
+            <a:graphic xmlns:a="http://schemas.openxmlformats.org/drawingml/2006/main">
+              <a:graphicData uri="http://schemas.openxmlformats.org/drawingml/2006/picture">
+                <pic:pic xmlns:pic="http://schemas.openxmlformats.org/drawingml/2006/picture">
+                  <pic:nvPicPr>
+                    <pic:cNvPr id="0" name="Picture 4" descr="1111111111111111111111111111110 &#10;o 로 o &#10;1 &#10;까까까까까까까까까까까 &#10;-6 -6 -6 -6 -6 -6 -6 -6 -6 -6 -6 &#10;@㉬@色크@ &#10;. 수수令令 "/>
+                    <pic:cNvPicPr>
+                      <a:picLocks noChangeAspect="1" noChangeArrowheads="1"/>
+                    </pic:cNvPicPr>
+                  </pic:nvPicPr>
+                  <pic:blipFill>
+                    <a:blip r:embed="rId28">
+                      <a:extLst>
+                        <a:ext uri="{28A0092B-C50C-407E-A947-70E740481C1C}">
+                          <a14:useLocalDpi xmlns:a14="http://schemas.microsoft.com/office/drawing/2010/main" val="0"/>
+                        </a:ext>
+                      </a:extLst>
+                    </a:blip>
+                    <a:srcRect/>
+                    <a:stretch>
+                      <a:fillRect/>
+                    </a:stretch>
+                  </pic:blipFill>
+                  <pic:spPr bwMode="auto">
+                    <a:xfrm>
+                      <a:off x="0" y="0"/>
+                      <a:ext cx="6193790" cy="2545080"/>
+                    </a:xfrm>
+                    <a:prstGeom prst="rect">
+                      <a:avLst/>
+                    </a:prstGeom>
+                    <a:noFill/>
+                    <a:ln>
+                      <a:noFill/>
+                    </a:ln>
+                  </pic:spPr>
+                </pic:pic>
+              </a:graphicData>
+            </a:graphic>
+            <wp14:sizeRelH relativeFrom="margin">
+              <wp14:pctWidth>0</wp14:pctWidth>
+            </wp14:sizeRelH>
+            <wp14:sizeRelV relativeFrom="margin">
+              <wp14:pctHeight>0</wp14:pctHeight>
+            </wp14:sizeRelV>
+          </wp:anchor>
+        </w:drawing>
+      </w:r>
+    </w:p>
+    <w:p/>
     <w:sectPr>
       <w:pgSz w:w="11906" w:h="16838"/>
       <w:pgMar w:top="1440" w:right="1080" w:bottom="1440" w:left="1080" w:header="708" w:footer="708" w:gutter="0"/>
@@ -8030,6 +9699,453 @@
     </w:lvl>
   </w:abstractNum>
   <w:abstractNum w:abstractNumId="13" w15:restartNumberingAfterBreak="0">
+    <w:nsid w:val="6D495B4D"/>
+    <w:multiLevelType w:val="multilevel"/>
+    <w:tmpl w:val="BD0AD42A"/>
+    <w:lvl w:ilvl="0">
+      <w:start w:val="1"/>
+      <w:numFmt w:val="bullet"/>
+      <w:lvlText w:val=""/>
+      <w:lvlJc w:val="left"/>
+      <w:pPr>
+        <w:tabs>
+          <w:tab w:val="num" w:pos="720"/>
+        </w:tabs>
+        <w:ind w:left="720" w:hanging="360"/>
+      </w:pPr>
+      <w:rPr>
+        <w:rFonts w:ascii="Symbol" w:hAnsi="Symbol" w:hint="default"/>
+        <w:sz w:val="20"/>
+      </w:rPr>
+    </w:lvl>
+    <w:lvl w:ilvl="1">
+      <w:start w:val="1"/>
+      <w:numFmt w:val="bullet"/>
+      <w:lvlText w:val=""/>
+      <w:lvlJc w:val="left"/>
+      <w:pPr>
+        <w:tabs>
+          <w:tab w:val="num" w:pos="1440"/>
+        </w:tabs>
+        <w:ind w:left="1440" w:hanging="360"/>
+      </w:pPr>
+      <w:rPr>
+        <w:rFonts w:ascii="Symbol" w:hAnsi="Symbol" w:hint="default"/>
+        <w:sz w:val="20"/>
+      </w:rPr>
+    </w:lvl>
+    <w:lvl w:ilvl="2" w:tentative="1">
+      <w:start w:val="1"/>
+      <w:numFmt w:val="bullet"/>
+      <w:lvlText w:val=""/>
+      <w:lvlJc w:val="left"/>
+      <w:pPr>
+        <w:tabs>
+          <w:tab w:val="num" w:pos="2160"/>
+        </w:tabs>
+        <w:ind w:left="2160" w:hanging="360"/>
+      </w:pPr>
+      <w:rPr>
+        <w:rFonts w:ascii="Wingdings" w:hAnsi="Wingdings" w:hint="default"/>
+        <w:sz w:val="20"/>
+      </w:rPr>
+    </w:lvl>
+    <w:lvl w:ilvl="3" w:tentative="1">
+      <w:start w:val="1"/>
+      <w:numFmt w:val="bullet"/>
+      <w:lvlText w:val=""/>
+      <w:lvlJc w:val="left"/>
+      <w:pPr>
+        <w:tabs>
+          <w:tab w:val="num" w:pos="2880"/>
+        </w:tabs>
+        <w:ind w:left="2880" w:hanging="360"/>
+      </w:pPr>
+      <w:rPr>
+        <w:rFonts w:ascii="Wingdings" w:hAnsi="Wingdings" w:hint="default"/>
+        <w:sz w:val="20"/>
+      </w:rPr>
+    </w:lvl>
+    <w:lvl w:ilvl="4" w:tentative="1">
+      <w:start w:val="1"/>
+      <w:numFmt w:val="bullet"/>
+      <w:lvlText w:val=""/>
+      <w:lvlJc w:val="left"/>
+      <w:pPr>
+        <w:tabs>
+          <w:tab w:val="num" w:pos="3600"/>
+        </w:tabs>
+        <w:ind w:left="3600" w:hanging="360"/>
+      </w:pPr>
+      <w:rPr>
+        <w:rFonts w:ascii="Wingdings" w:hAnsi="Wingdings" w:hint="default"/>
+        <w:sz w:val="20"/>
+      </w:rPr>
+    </w:lvl>
+    <w:lvl w:ilvl="5" w:tentative="1">
+      <w:start w:val="1"/>
+      <w:numFmt w:val="bullet"/>
+      <w:lvlText w:val=""/>
+      <w:lvlJc w:val="left"/>
+      <w:pPr>
+        <w:tabs>
+          <w:tab w:val="num" w:pos="4320"/>
+        </w:tabs>
+        <w:ind w:left="4320" w:hanging="360"/>
+      </w:pPr>
+      <w:rPr>
+        <w:rFonts w:ascii="Wingdings" w:hAnsi="Wingdings" w:hint="default"/>
+        <w:sz w:val="20"/>
+      </w:rPr>
+    </w:lvl>
+    <w:lvl w:ilvl="6" w:tentative="1">
+      <w:start w:val="1"/>
+      <w:numFmt w:val="bullet"/>
+      <w:lvlText w:val=""/>
+      <w:lvlJc w:val="left"/>
+      <w:pPr>
+        <w:tabs>
+          <w:tab w:val="num" w:pos="5040"/>
+        </w:tabs>
+        <w:ind w:left="5040" w:hanging="360"/>
+      </w:pPr>
+      <w:rPr>
+        <w:rFonts w:ascii="Wingdings" w:hAnsi="Wingdings" w:hint="default"/>
+        <w:sz w:val="20"/>
+      </w:rPr>
+    </w:lvl>
+    <w:lvl w:ilvl="7" w:tentative="1">
+      <w:start w:val="1"/>
+      <w:numFmt w:val="bullet"/>
+      <w:lvlText w:val=""/>
+      <w:lvlJc w:val="left"/>
+      <w:pPr>
+        <w:tabs>
+          <w:tab w:val="num" w:pos="5760"/>
+        </w:tabs>
+        <w:ind w:left="5760" w:hanging="360"/>
+      </w:pPr>
+      <w:rPr>
+        <w:rFonts w:ascii="Wingdings" w:hAnsi="Wingdings" w:hint="default"/>
+        <w:sz w:val="20"/>
+      </w:rPr>
+    </w:lvl>
+    <w:lvl w:ilvl="8" w:tentative="1">
+      <w:start w:val="1"/>
+      <w:numFmt w:val="bullet"/>
+      <w:lvlText w:val=""/>
+      <w:lvlJc w:val="left"/>
+      <w:pPr>
+        <w:tabs>
+          <w:tab w:val="num" w:pos="6480"/>
+        </w:tabs>
+        <w:ind w:left="6480" w:hanging="360"/>
+      </w:pPr>
+      <w:rPr>
+        <w:rFonts w:ascii="Wingdings" w:hAnsi="Wingdings" w:hint="default"/>
+        <w:sz w:val="20"/>
+      </w:rPr>
+    </w:lvl>
+  </w:abstractNum>
+  <w:abstractNum w:abstractNumId="14" w15:restartNumberingAfterBreak="0">
+    <w:nsid w:val="6D9119CA"/>
+    <w:multiLevelType w:val="multilevel"/>
+    <w:tmpl w:val="357EB3F4"/>
+    <w:lvl w:ilvl="0">
+      <w:start w:val="1"/>
+      <w:numFmt w:val="bullet"/>
+      <w:lvlText w:val=""/>
+      <w:lvlJc w:val="left"/>
+      <w:pPr>
+        <w:tabs>
+          <w:tab w:val="num" w:pos="720"/>
+        </w:tabs>
+        <w:ind w:left="720" w:hanging="360"/>
+      </w:pPr>
+      <w:rPr>
+        <w:rFonts w:ascii="Symbol" w:hAnsi="Symbol" w:hint="default"/>
+        <w:sz w:val="20"/>
+      </w:rPr>
+    </w:lvl>
+    <w:lvl w:ilvl="1">
+      <w:start w:val="1"/>
+      <w:numFmt w:val="bullet"/>
+      <w:lvlText w:val=""/>
+      <w:lvlJc w:val="left"/>
+      <w:pPr>
+        <w:tabs>
+          <w:tab w:val="num" w:pos="1440"/>
+        </w:tabs>
+        <w:ind w:left="1440" w:hanging="360"/>
+      </w:pPr>
+      <w:rPr>
+        <w:rFonts w:ascii="Symbol" w:hAnsi="Symbol" w:hint="default"/>
+        <w:sz w:val="20"/>
+      </w:rPr>
+    </w:lvl>
+    <w:lvl w:ilvl="2" w:tentative="1">
+      <w:start w:val="1"/>
+      <w:numFmt w:val="bullet"/>
+      <w:lvlText w:val=""/>
+      <w:lvlJc w:val="left"/>
+      <w:pPr>
+        <w:tabs>
+          <w:tab w:val="num" w:pos="2160"/>
+        </w:tabs>
+        <w:ind w:left="2160" w:hanging="360"/>
+      </w:pPr>
+      <w:rPr>
+        <w:rFonts w:ascii="Wingdings" w:hAnsi="Wingdings" w:hint="default"/>
+        <w:sz w:val="20"/>
+      </w:rPr>
+    </w:lvl>
+    <w:lvl w:ilvl="3" w:tentative="1">
+      <w:start w:val="1"/>
+      <w:numFmt w:val="bullet"/>
+      <w:lvlText w:val=""/>
+      <w:lvlJc w:val="left"/>
+      <w:pPr>
+        <w:tabs>
+          <w:tab w:val="num" w:pos="2880"/>
+        </w:tabs>
+        <w:ind w:left="2880" w:hanging="360"/>
+      </w:pPr>
+      <w:rPr>
+        <w:rFonts w:ascii="Wingdings" w:hAnsi="Wingdings" w:hint="default"/>
+        <w:sz w:val="20"/>
+      </w:rPr>
+    </w:lvl>
+    <w:lvl w:ilvl="4" w:tentative="1">
+      <w:start w:val="1"/>
+      <w:numFmt w:val="bullet"/>
+      <w:lvlText w:val=""/>
+      <w:lvlJc w:val="left"/>
+      <w:pPr>
+        <w:tabs>
+          <w:tab w:val="num" w:pos="3600"/>
+        </w:tabs>
+        <w:ind w:left="3600" w:hanging="360"/>
+      </w:pPr>
+      <w:rPr>
+        <w:rFonts w:ascii="Wingdings" w:hAnsi="Wingdings" w:hint="default"/>
+        <w:sz w:val="20"/>
+      </w:rPr>
+    </w:lvl>
+    <w:lvl w:ilvl="5" w:tentative="1">
+      <w:start w:val="1"/>
+      <w:numFmt w:val="bullet"/>
+      <w:lvlText w:val=""/>
+      <w:lvlJc w:val="left"/>
+      <w:pPr>
+        <w:tabs>
+          <w:tab w:val="num" w:pos="4320"/>
+        </w:tabs>
+        <w:ind w:left="4320" w:hanging="360"/>
+      </w:pPr>
+      <w:rPr>
+        <w:rFonts w:ascii="Wingdings" w:hAnsi="Wingdings" w:hint="default"/>
+        <w:sz w:val="20"/>
+      </w:rPr>
+    </w:lvl>
+    <w:lvl w:ilvl="6" w:tentative="1">
+      <w:start w:val="1"/>
+      <w:numFmt w:val="bullet"/>
+      <w:lvlText w:val=""/>
+      <w:lvlJc w:val="left"/>
+      <w:pPr>
+        <w:tabs>
+          <w:tab w:val="num" w:pos="5040"/>
+        </w:tabs>
+        <w:ind w:left="5040" w:hanging="360"/>
+      </w:pPr>
+      <w:rPr>
+        <w:rFonts w:ascii="Wingdings" w:hAnsi="Wingdings" w:hint="default"/>
+        <w:sz w:val="20"/>
+      </w:rPr>
+    </w:lvl>
+    <w:lvl w:ilvl="7" w:tentative="1">
+      <w:start w:val="1"/>
+      <w:numFmt w:val="bullet"/>
+      <w:lvlText w:val=""/>
+      <w:lvlJc w:val="left"/>
+      <w:pPr>
+        <w:tabs>
+          <w:tab w:val="num" w:pos="5760"/>
+        </w:tabs>
+        <w:ind w:left="5760" w:hanging="360"/>
+      </w:pPr>
+      <w:rPr>
+        <w:rFonts w:ascii="Wingdings" w:hAnsi="Wingdings" w:hint="default"/>
+        <w:sz w:val="20"/>
+      </w:rPr>
+    </w:lvl>
+    <w:lvl w:ilvl="8" w:tentative="1">
+      <w:start w:val="1"/>
+      <w:numFmt w:val="bullet"/>
+      <w:lvlText w:val=""/>
+      <w:lvlJc w:val="left"/>
+      <w:pPr>
+        <w:tabs>
+          <w:tab w:val="num" w:pos="6480"/>
+        </w:tabs>
+        <w:ind w:left="6480" w:hanging="360"/>
+      </w:pPr>
+      <w:rPr>
+        <w:rFonts w:ascii="Wingdings" w:hAnsi="Wingdings" w:hint="default"/>
+        <w:sz w:val="20"/>
+      </w:rPr>
+    </w:lvl>
+  </w:abstractNum>
+  <w:abstractNum w:abstractNumId="15" w15:restartNumberingAfterBreak="0">
+    <w:nsid w:val="73C47C97"/>
+    <w:multiLevelType w:val="multilevel"/>
+    <w:tmpl w:val="FE0EE2FE"/>
+    <w:lvl w:ilvl="0">
+      <w:start w:val="1"/>
+      <w:numFmt w:val="bullet"/>
+      <w:lvlText w:val=""/>
+      <w:lvlJc w:val="left"/>
+      <w:pPr>
+        <w:tabs>
+          <w:tab w:val="num" w:pos="720"/>
+        </w:tabs>
+        <w:ind w:left="720" w:hanging="360"/>
+      </w:pPr>
+      <w:rPr>
+        <w:rFonts w:ascii="Symbol" w:hAnsi="Symbol" w:hint="default"/>
+        <w:sz w:val="20"/>
+      </w:rPr>
+    </w:lvl>
+    <w:lvl w:ilvl="1">
+      <w:start w:val="1"/>
+      <w:numFmt w:val="bullet"/>
+      <w:lvlText w:val=""/>
+      <w:lvlJc w:val="left"/>
+      <w:pPr>
+        <w:tabs>
+          <w:tab w:val="num" w:pos="1440"/>
+        </w:tabs>
+        <w:ind w:left="1440" w:hanging="360"/>
+      </w:pPr>
+      <w:rPr>
+        <w:rFonts w:ascii="Symbol" w:hAnsi="Symbol" w:hint="default"/>
+        <w:sz w:val="20"/>
+      </w:rPr>
+    </w:lvl>
+    <w:lvl w:ilvl="2" w:tentative="1">
+      <w:start w:val="1"/>
+      <w:numFmt w:val="bullet"/>
+      <w:lvlText w:val=""/>
+      <w:lvlJc w:val="left"/>
+      <w:pPr>
+        <w:tabs>
+          <w:tab w:val="num" w:pos="2160"/>
+        </w:tabs>
+        <w:ind w:left="2160" w:hanging="360"/>
+      </w:pPr>
+      <w:rPr>
+        <w:rFonts w:ascii="Wingdings" w:hAnsi="Wingdings" w:hint="default"/>
+        <w:sz w:val="20"/>
+      </w:rPr>
+    </w:lvl>
+    <w:lvl w:ilvl="3" w:tentative="1">
+      <w:start w:val="1"/>
+      <w:numFmt w:val="bullet"/>
+      <w:lvlText w:val=""/>
+      <w:lvlJc w:val="left"/>
+      <w:pPr>
+        <w:tabs>
+          <w:tab w:val="num" w:pos="2880"/>
+        </w:tabs>
+        <w:ind w:left="2880" w:hanging="360"/>
+      </w:pPr>
+      <w:rPr>
+        <w:rFonts w:ascii="Wingdings" w:hAnsi="Wingdings" w:hint="default"/>
+        <w:sz w:val="20"/>
+      </w:rPr>
+    </w:lvl>
+    <w:lvl w:ilvl="4" w:tentative="1">
+      <w:start w:val="1"/>
+      <w:numFmt w:val="bullet"/>
+      <w:lvlText w:val=""/>
+      <w:lvlJc w:val="left"/>
+      <w:pPr>
+        <w:tabs>
+          <w:tab w:val="num" w:pos="3600"/>
+        </w:tabs>
+        <w:ind w:left="3600" w:hanging="360"/>
+      </w:pPr>
+      <w:rPr>
+        <w:rFonts w:ascii="Wingdings" w:hAnsi="Wingdings" w:hint="default"/>
+        <w:sz w:val="20"/>
+      </w:rPr>
+    </w:lvl>
+    <w:lvl w:ilvl="5" w:tentative="1">
+      <w:start w:val="1"/>
+      <w:numFmt w:val="bullet"/>
+      <w:lvlText w:val=""/>
+      <w:lvlJc w:val="left"/>
+      <w:pPr>
+        <w:tabs>
+          <w:tab w:val="num" w:pos="4320"/>
+        </w:tabs>
+        <w:ind w:left="4320" w:hanging="360"/>
+      </w:pPr>
+      <w:rPr>
+        <w:rFonts w:ascii="Wingdings" w:hAnsi="Wingdings" w:hint="default"/>
+        <w:sz w:val="20"/>
+      </w:rPr>
+    </w:lvl>
+    <w:lvl w:ilvl="6" w:tentative="1">
+      <w:start w:val="1"/>
+      <w:numFmt w:val="bullet"/>
+      <w:lvlText w:val=""/>
+      <w:lvlJc w:val="left"/>
+      <w:pPr>
+        <w:tabs>
+          <w:tab w:val="num" w:pos="5040"/>
+        </w:tabs>
+        <w:ind w:left="5040" w:hanging="360"/>
+      </w:pPr>
+      <w:rPr>
+        <w:rFonts w:ascii="Wingdings" w:hAnsi="Wingdings" w:hint="default"/>
+        <w:sz w:val="20"/>
+      </w:rPr>
+    </w:lvl>
+    <w:lvl w:ilvl="7" w:tentative="1">
+      <w:start w:val="1"/>
+      <w:numFmt w:val="bullet"/>
+      <w:lvlText w:val=""/>
+      <w:lvlJc w:val="left"/>
+      <w:pPr>
+        <w:tabs>
+          <w:tab w:val="num" w:pos="5760"/>
+        </w:tabs>
+        <w:ind w:left="5760" w:hanging="360"/>
+      </w:pPr>
+      <w:rPr>
+        <w:rFonts w:ascii="Wingdings" w:hAnsi="Wingdings" w:hint="default"/>
+        <w:sz w:val="20"/>
+      </w:rPr>
+    </w:lvl>
+    <w:lvl w:ilvl="8" w:tentative="1">
+      <w:start w:val="1"/>
+      <w:numFmt w:val="bullet"/>
+      <w:lvlText w:val=""/>
+      <w:lvlJc w:val="left"/>
+      <w:pPr>
+        <w:tabs>
+          <w:tab w:val="num" w:pos="6480"/>
+        </w:tabs>
+        <w:ind w:left="6480" w:hanging="360"/>
+      </w:pPr>
+      <w:rPr>
+        <w:rFonts w:ascii="Wingdings" w:hAnsi="Wingdings" w:hint="default"/>
+        <w:sz w:val="20"/>
+      </w:rPr>
+    </w:lvl>
+  </w:abstractNum>
+  <w:abstractNum w:abstractNumId="16" w15:restartNumberingAfterBreak="0">
     <w:nsid w:val="762B231C"/>
     <w:multiLevelType w:val="multilevel"/>
     <w:tmpl w:val="46EAD3F6"/>
@@ -8178,7 +10294,7 @@
       </w:rPr>
     </w:lvl>
   </w:abstractNum>
-  <w:abstractNum w:abstractNumId="14" w15:restartNumberingAfterBreak="0">
+  <w:abstractNum w:abstractNumId="17" w15:restartNumberingAfterBreak="0">
     <w:nsid w:val="7F750F36"/>
     <w:multiLevelType w:val="multilevel"/>
     <w:tmpl w:val="9CE0B7D8"/>
@@ -8328,7 +10444,7 @@
     </w:lvl>
   </w:abstractNum>
   <w:num w:numId="1">
-    <w:abstractNumId w:val="13"/>
+    <w:abstractNumId w:val="16"/>
   </w:num>
   <w:num w:numId="2">
     <w:abstractNumId w:val="0"/>
@@ -8337,7 +10453,7 @@
     <w:abstractNumId w:val="8"/>
   </w:num>
   <w:num w:numId="4">
-    <w:abstractNumId w:val="14"/>
+    <w:abstractNumId w:val="17"/>
   </w:num>
   <w:num w:numId="5">
     <w:abstractNumId w:val="7"/>
@@ -8371,6 +10487,15 @@
   </w:num>
   <w:num w:numId="15">
     <w:abstractNumId w:val="10"/>
+  </w:num>
+  <w:num w:numId="16">
+    <w:abstractNumId w:val="15"/>
+  </w:num>
+  <w:num w:numId="17">
+    <w:abstractNumId w:val="13"/>
+  </w:num>
+  <w:num w:numId="18">
+    <w:abstractNumId w:val="14"/>
   </w:num>
 </w:numbering>
 </file>
@@ -8498,6 +10623,7 @@
     <w:lsdException w:name="HTML Sample" w:semiHidden="1" w:unhideWhenUsed="1"/>
     <w:lsdException w:name="HTML Typewriter" w:semiHidden="1" w:unhideWhenUsed="1"/>
     <w:lsdException w:name="HTML Variable" w:semiHidden="1" w:unhideWhenUsed="1"/>
+    <w:lsdException w:name="Normal Table" w:semiHidden="1" w:unhideWhenUsed="1"/>
     <w:lsdException w:name="annotation subject" w:semiHidden="1" w:unhideWhenUsed="1"/>
     <w:lsdException w:name="No List" w:semiHidden="1" w:unhideWhenUsed="1"/>
     <w:lsdException w:name="Outline List 1" w:semiHidden="1" w:unhideWhenUsed="1"/>
@@ -8541,8 +10667,10 @@
     <w:lsdException w:name="Table Elegant" w:semiHidden="1" w:unhideWhenUsed="1"/>
     <w:lsdException w:name="Table Professional" w:semiHidden="1" w:unhideWhenUsed="1"/>
     <w:lsdException w:name="Table Subtle 1" w:semiHidden="1" w:unhideWhenUsed="1"/>
+    <w:lsdException w:name="Table Subtle 2" w:semiHidden="1" w:unhideWhenUsed="1"/>
     <w:lsdException w:name="Table Web 1" w:semiHidden="1" w:unhideWhenUsed="1"/>
     <w:lsdException w:name="Table Web 2" w:semiHidden="1" w:unhideWhenUsed="1"/>
+    <w:lsdException w:name="Table Web 3" w:semiHidden="1" w:unhideWhenUsed="1"/>
     <w:lsdException w:name="Balloon Text" w:semiHidden="1" w:unhideWhenUsed="1"/>
     <w:lsdException w:name="Table Grid" w:uiPriority="39"/>
     <w:lsdException w:name="Table Theme" w:semiHidden="1" w:unhideWhenUsed="1"/>
@@ -9216,7 +11344,7 @@
 </file>
 
 <file path=customXml/itemProps1.xml><?xml version="1.0" encoding="utf-8"?>
-<ds:datastoreItem xmlns:ds="http://schemas.openxmlformats.org/officeDocument/2006/customXml" ds:itemID="{0AD00136-B793-43F1-8B6F-1FA406E08841}">
+<ds:datastoreItem xmlns:ds="http://schemas.openxmlformats.org/officeDocument/2006/customXml" ds:itemID="{428B7F07-F967-48F8-92A3-B974E4D4C71E}">
   <ds:schemaRefs>
     <ds:schemaRef ds:uri="http://schemas.openxmlformats.org/officeDocument/2006/bibliography"/>
   </ds:schemaRefs>

</xml_diff>